<commit_message>
Updating when we think it is almost donegit add .
</commit_message>
<xml_diff>
--- a/submission/Report/IR assignment 1.docx
+++ b/submission/Report/IR assignment 1.docx
@@ -1393,7 +1393,7 @@
                   </mc:Choice>
                   <mc:Fallback>
                     <wp:positionH relativeFrom="page">
-                      <wp:posOffset>5367020</wp:posOffset>
+                      <wp:posOffset>5737860</wp:posOffset>
                     </wp:positionH>
                   </mc:Fallback>
                 </mc:AlternateContent>
@@ -1550,7 +1550,7 @@
                   </mc:Choice>
                   <mc:Fallback>
                     <wp:positionH relativeFrom="page">
-                      <wp:posOffset>5367020</wp:posOffset>
+                      <wp:posOffset>5737860</wp:posOffset>
                     </wp:positionH>
                   </mc:Fallback>
                 </mc:AlternateContent>
@@ -1707,7 +1707,7 @@
                   </mc:Choice>
                   <mc:Fallback>
                     <wp:positionH relativeFrom="page">
-                      <wp:posOffset>5367020</wp:posOffset>
+                      <wp:posOffset>5737860</wp:posOffset>
                     </wp:positionH>
                   </mc:Fallback>
                 </mc:AlternateContent>
@@ -1864,7 +1864,7 @@
                   </mc:Choice>
                   <mc:Fallback>
                     <wp:positionH relativeFrom="page">
-                      <wp:posOffset>5367020</wp:posOffset>
+                      <wp:posOffset>5737860</wp:posOffset>
                     </wp:positionH>
                   </mc:Fallback>
                 </mc:AlternateContent>
@@ -2021,7 +2021,7 @@
                   </mc:Choice>
                   <mc:Fallback>
                     <wp:positionH relativeFrom="page">
-                      <wp:posOffset>5367020</wp:posOffset>
+                      <wp:posOffset>5737860</wp:posOffset>
                     </wp:positionH>
                   </mc:Fallback>
                 </mc:AlternateContent>
@@ -2178,7 +2178,7 @@
                   </mc:Choice>
                   <mc:Fallback>
                     <wp:positionH relativeFrom="page">
-                      <wp:posOffset>5367020</wp:posOffset>
+                      <wp:posOffset>5737860</wp:posOffset>
                     </wp:positionH>
                   </mc:Fallback>
                 </mc:AlternateContent>
@@ -2335,7 +2335,7 @@
                   </mc:Choice>
                   <mc:Fallback>
                     <wp:positionH relativeFrom="page">
-                      <wp:posOffset>5367020</wp:posOffset>
+                      <wp:posOffset>5737860</wp:posOffset>
                     </wp:positionH>
                   </mc:Fallback>
                 </mc:AlternateContent>
@@ -2492,7 +2492,7 @@
                   </mc:Choice>
                   <mc:Fallback>
                     <wp:positionH relativeFrom="page">
-                      <wp:posOffset>5367020</wp:posOffset>
+                      <wp:posOffset>5737860</wp:posOffset>
                     </wp:positionH>
                   </mc:Fallback>
                 </mc:AlternateContent>
@@ -2649,7 +2649,7 @@
                   </mc:Choice>
                   <mc:Fallback>
                     <wp:positionH relativeFrom="page">
-                      <wp:posOffset>5367020</wp:posOffset>
+                      <wp:posOffset>5737860</wp:posOffset>
                     </wp:positionH>
                   </mc:Fallback>
                 </mc:AlternateContent>
@@ -2806,7 +2806,7 @@
                   </mc:Choice>
                   <mc:Fallback>
                     <wp:positionH relativeFrom="page">
-                      <wp:posOffset>5367020</wp:posOffset>
+                      <wp:posOffset>5737860</wp:posOffset>
                     </wp:positionH>
                   </mc:Fallback>
                 </mc:AlternateContent>
@@ -2963,7 +2963,7 @@
                   </mc:Choice>
                   <mc:Fallback>
                     <wp:positionH relativeFrom="page">
-                      <wp:posOffset>5367020</wp:posOffset>
+                      <wp:posOffset>5737860</wp:posOffset>
                     </wp:positionH>
                   </mc:Fallback>
                 </mc:AlternateContent>
@@ -3120,7 +3120,7 @@
                   </mc:Choice>
                   <mc:Fallback>
                     <wp:positionH relativeFrom="page">
-                      <wp:posOffset>5367020</wp:posOffset>
+                      <wp:posOffset>5737860</wp:posOffset>
                     </wp:positionH>
                   </mc:Fallback>
                 </mc:AlternateContent>
@@ -3277,7 +3277,7 @@
                   </mc:Choice>
                   <mc:Fallback>
                     <wp:positionH relativeFrom="page">
-                      <wp:posOffset>5367020</wp:posOffset>
+                      <wp:posOffset>5737860</wp:posOffset>
                     </wp:positionH>
                   </mc:Fallback>
                 </mc:AlternateContent>
@@ -3434,7 +3434,7 @@
                   </mc:Choice>
                   <mc:Fallback>
                     <wp:positionH relativeFrom="page">
-                      <wp:posOffset>5367020</wp:posOffset>
+                      <wp:posOffset>5737860</wp:posOffset>
                     </wp:positionH>
                   </mc:Fallback>
                 </mc:AlternateContent>
@@ -3591,7 +3591,7 @@
                   </mc:Choice>
                   <mc:Fallback>
                     <wp:positionH relativeFrom="page">
-                      <wp:posOffset>5367020</wp:posOffset>
+                      <wp:posOffset>5737860</wp:posOffset>
                     </wp:positionH>
                   </mc:Fallback>
                 </mc:AlternateContent>
@@ -3748,7 +3748,7 @@
                   </mc:Choice>
                   <mc:Fallback>
                     <wp:positionH relativeFrom="page">
-                      <wp:posOffset>5367020</wp:posOffset>
+                      <wp:posOffset>5737860</wp:posOffset>
                     </wp:positionH>
                   </mc:Fallback>
                 </mc:AlternateContent>
@@ -3905,7 +3905,7 @@
                   </mc:Choice>
                   <mc:Fallback>
                     <wp:positionH relativeFrom="page">
-                      <wp:posOffset>5367020</wp:posOffset>
+                      <wp:posOffset>5737860</wp:posOffset>
                     </wp:positionH>
                   </mc:Fallback>
                 </mc:AlternateContent>
@@ -4062,7 +4062,7 @@
                   </mc:Choice>
                   <mc:Fallback>
                     <wp:positionH relativeFrom="page">
-                      <wp:posOffset>5367020</wp:posOffset>
+                      <wp:posOffset>5737860</wp:posOffset>
                     </wp:positionH>
                   </mc:Fallback>
                 </mc:AlternateContent>
@@ -4219,7 +4219,7 @@
                   </mc:Choice>
                   <mc:Fallback>
                     <wp:positionH relativeFrom="page">
-                      <wp:posOffset>5367020</wp:posOffset>
+                      <wp:posOffset>5737860</wp:posOffset>
                     </wp:positionH>
                   </mc:Fallback>
                 </mc:AlternateContent>
@@ -4376,7 +4376,7 @@
                   </mc:Choice>
                   <mc:Fallback>
                     <wp:positionH relativeFrom="page">
-                      <wp:posOffset>5367020</wp:posOffset>
+                      <wp:posOffset>5737860</wp:posOffset>
                     </wp:positionH>
                   </mc:Fallback>
                 </mc:AlternateContent>
@@ -4533,7 +4533,7 @@
                   </mc:Choice>
                   <mc:Fallback>
                     <wp:positionH relativeFrom="page">
-                      <wp:posOffset>5367020</wp:posOffset>
+                      <wp:posOffset>5737860</wp:posOffset>
                     </wp:positionH>
                   </mc:Fallback>
                 </mc:AlternateContent>
@@ -5299,15 +5299,8 @@
     </w:p>
     <w:p>
       <w:pPr>
-        <w:spacing w:after="0"/>
-        <w:jc w:val="both"/>
-      </w:pPr>
-    </w:p>
-    <w:p>
-      <w:pPr>
-        <w:spacing w:after="0"/>
+        <w:spacing w:after="240" w:line="240" w:lineRule="auto"/>
         <w:ind w:left="720"/>
-        <w:jc w:val="both"/>
       </w:pPr>
       <w:r>
         <w:t xml:space="preserve">We use the </w:t>
@@ -5374,7 +5367,12 @@
         <w:jc w:val="both"/>
       </w:pPr>
       <w:r>
-        <w:t xml:space="preserve">The metadata present in the documents were structured enough for us to link documents based on certain patterns that we observed for each metadata feature. We could hence create a graph where the nodes are the documents and the edges were the ‘links’ that we created between them. The graph is </w:t>
+        <w:t xml:space="preserve">The metadata present in the documents were structured enough for us to link documents based on certain patterns that we observed for each metadata feature. We could hence create a graph where the nodes are the </w:t>
+      </w:r>
+      <w:bookmarkStart w:id="2" w:name="_GoBack"/>
+      <w:bookmarkEnd w:id="2"/>
+      <w:r>
+        <w:t xml:space="preserve">documents and the edges were the ‘links’ that we created between them. The graph is </w:t>
       </w:r>
       <w:r>
         <w:t>bidirectional;</w:t>
@@ -5396,317 +5394,6 @@
     <w:p>
       <w:pPr>
         <w:spacing w:after="0"/>
-        <w:ind w:left="720"/>
-        <w:jc w:val="both"/>
-      </w:pPr>
-      <w:r>
-        <w:t>The algorithm consists of various phases:</w:t>
-      </w:r>
-    </w:p>
-    <w:p>
-      <w:pPr>
-        <w:pStyle w:val="ListParagraph"/>
-        <w:numPr>
-          <w:ilvl w:val="0"/>
-          <w:numId w:val="44"/>
-        </w:numPr>
-        <w:spacing w:after="0"/>
-        <w:jc w:val="both"/>
-        <w:rPr>
-          <w:u w:val="single"/>
-        </w:rPr>
-      </w:pPr>
-      <w:r>
-        <w:rPr>
-          <w:u w:val="single"/>
-        </w:rPr>
-        <w:t>Creating the Graph</w:t>
-      </w:r>
-    </w:p>
-    <w:p>
-      <w:pPr>
-        <w:pStyle w:val="ListParagraph"/>
-        <w:spacing w:after="0"/>
-        <w:ind w:left="2160"/>
-        <w:jc w:val="both"/>
-      </w:pPr>
-      <w:r>
-        <w:t xml:space="preserve">The metadata that we used </w:t>
-      </w:r>
-      <w:bookmarkStart w:id="2" w:name="_GoBack"/>
-      <w:bookmarkEnd w:id="2"/>
-      <w:r>
-        <w:t>were</w:t>
-      </w:r>
-    </w:p>
-    <w:p>
-      <w:pPr>
-        <w:pStyle w:val="ListParagraph"/>
-        <w:numPr>
-          <w:ilvl w:val="0"/>
-          <w:numId w:val="45"/>
-        </w:numPr>
-        <w:spacing w:after="0"/>
-        <w:jc w:val="both"/>
-      </w:pPr>
-      <w:r>
-        <w:t>The latitudes and longitudes that are associate with the regions</w:t>
-      </w:r>
-    </w:p>
-    <w:p>
-      <w:pPr>
-        <w:pStyle w:val="ListParagraph"/>
-        <w:numPr>
-          <w:ilvl w:val="0"/>
-          <w:numId w:val="45"/>
-        </w:numPr>
-        <w:spacing w:after="0"/>
-        <w:jc w:val="both"/>
-      </w:pPr>
-      <w:r>
-        <w:t>Timestamp</w:t>
-      </w:r>
-    </w:p>
-    <w:p>
-      <w:pPr>
-        <w:pStyle w:val="ListParagraph"/>
-        <w:numPr>
-          <w:ilvl w:val="0"/>
-          <w:numId w:val="45"/>
-        </w:numPr>
-        <w:spacing w:after="0"/>
-        <w:jc w:val="both"/>
-      </w:pPr>
-      <w:r>
-        <w:t>Gun type</w:t>
-      </w:r>
-    </w:p>
-    <w:p>
-      <w:pPr>
-        <w:pStyle w:val="ListParagraph"/>
-        <w:numPr>
-          <w:ilvl w:val="0"/>
-          <w:numId w:val="44"/>
-        </w:numPr>
-        <w:spacing w:after="0"/>
-        <w:jc w:val="both"/>
-        <w:rPr>
-          <w:u w:val="single"/>
-        </w:rPr>
-      </w:pPr>
-      <w:r>
-        <w:rPr>
-          <w:u w:val="single"/>
-        </w:rPr>
-        <w:t>Creating and weighing the links</w:t>
-      </w:r>
-    </w:p>
-    <w:p>
-      <w:pPr>
-        <w:pStyle w:val="ListParagraph"/>
-        <w:numPr>
-          <w:ilvl w:val="0"/>
-          <w:numId w:val="46"/>
-        </w:numPr>
-        <w:spacing w:after="0"/>
-        <w:jc w:val="both"/>
-        <w:rPr>
-          <w:u w:val="single"/>
-        </w:rPr>
-      </w:pPr>
-      <w:r>
-        <w:t>Divide the country of U.S. into 6 regions. NE, SE, N, S, NW, SW.</w:t>
-      </w:r>
-    </w:p>
-    <w:p>
-      <w:pPr>
-        <w:pStyle w:val="ListParagraph"/>
-        <w:numPr>
-          <w:ilvl w:val="0"/>
-          <w:numId w:val="46"/>
-        </w:numPr>
-        <w:spacing w:after="0"/>
-        <w:jc w:val="both"/>
-        <w:rPr>
-          <w:u w:val="single"/>
-        </w:rPr>
-      </w:pPr>
-      <w:r>
-        <w:t>Two files are compared with respect to their latitude and longitude. If they match a link is drawn and a weight of 5 is assigned.</w:t>
-      </w:r>
-    </w:p>
-    <w:p>
-      <w:pPr>
-        <w:pStyle w:val="ListParagraph"/>
-        <w:numPr>
-          <w:ilvl w:val="0"/>
-          <w:numId w:val="46"/>
-        </w:numPr>
-        <w:spacing w:after="0"/>
-        <w:jc w:val="both"/>
-        <w:rPr>
-          <w:u w:val="single"/>
-        </w:rPr>
-      </w:pPr>
-      <w:r>
-        <w:t>The two files are again compared with the timestamp. If these two again match, the link’s weight is increased to 10.</w:t>
-      </w:r>
-    </w:p>
-    <w:p>
-      <w:pPr>
-        <w:pStyle w:val="ListParagraph"/>
-        <w:numPr>
-          <w:ilvl w:val="0"/>
-          <w:numId w:val="46"/>
-        </w:numPr>
-        <w:spacing w:after="0"/>
-        <w:jc w:val="both"/>
-        <w:rPr>
-          <w:u w:val="single"/>
-        </w:rPr>
-      </w:pPr>
-      <w:r>
-        <w:t xml:space="preserve">Further, if the gun type also </w:t>
-      </w:r>
-      <w:proofErr w:type="gramStart"/>
-      <w:r>
-        <w:t>match</w:t>
-      </w:r>
-      <w:proofErr w:type="gramEnd"/>
-      <w:r>
-        <w:t xml:space="preserve">, then, the link’s </w:t>
-      </w:r>
-      <w:r>
-        <w:t>weight is increased to 15.</w:t>
-      </w:r>
-    </w:p>
-    <w:p>
-      <w:pPr>
-        <w:pStyle w:val="ListParagraph"/>
-        <w:numPr>
-          <w:ilvl w:val="0"/>
-          <w:numId w:val="46"/>
-        </w:numPr>
-        <w:spacing w:after="0"/>
-        <w:jc w:val="both"/>
-        <w:rPr>
-          <w:u w:val="single"/>
-        </w:rPr>
-      </w:pPr>
-      <w:r>
-        <w:t>The steps 2 through 5 are performed with all the pairs of files.</w:t>
-      </w:r>
-    </w:p>
-    <w:p>
-      <w:pPr>
-        <w:pStyle w:val="ListParagraph"/>
-        <w:numPr>
-          <w:ilvl w:val="0"/>
-          <w:numId w:val="44"/>
-        </w:numPr>
-        <w:spacing w:after="0"/>
-        <w:jc w:val="both"/>
-        <w:rPr>
-          <w:u w:val="single"/>
-        </w:rPr>
-      </w:pPr>
-      <w:r>
-        <w:rPr>
-          <w:u w:val="single"/>
-        </w:rPr>
-        <w:t>Page Rank Calculation</w:t>
-      </w:r>
-    </w:p>
-    <w:p>
-      <w:pPr>
-        <w:pStyle w:val="ListParagraph"/>
-        <w:numPr>
-          <w:ilvl w:val="0"/>
-          <w:numId w:val="47"/>
-        </w:numPr>
-        <w:spacing w:after="0"/>
-        <w:jc w:val="both"/>
-        <w:rPr>
-          <w:u w:val="single"/>
-        </w:rPr>
-      </w:pPr>
-      <w:r>
-        <w:t>If</w:t>
-      </w:r>
-      <w:r>
-        <w:t xml:space="preserve"> page A is linked T1, T2, </w:t>
-      </w:r>
-      <w:proofErr w:type="gramStart"/>
-      <w:r>
-        <w:t>… ,</w:t>
-      </w:r>
-      <w:proofErr w:type="spellStart"/>
-      <w:r>
-        <w:t>Tn</w:t>
-      </w:r>
-      <w:proofErr w:type="spellEnd"/>
-      <w:proofErr w:type="gramEnd"/>
-      <w:r>
-        <w:t xml:space="preserve"> then page rank, PR(A) is:</w:t>
-      </w:r>
-    </w:p>
-    <w:p>
-      <w:pPr>
-        <w:pStyle w:val="ListParagraph"/>
-        <w:spacing w:after="0"/>
-        <w:ind w:left="2520"/>
-        <w:jc w:val="both"/>
-      </w:pPr>
-      <w:r>
-        <w:t>PR(A) = PR(T1) / C(T1) + PR(T2) / C(T2) + … + PR(</w:t>
-      </w:r>
-      <w:proofErr w:type="spellStart"/>
-      <w:r>
-        <w:t>Tn</w:t>
-      </w:r>
-      <w:proofErr w:type="spellEnd"/>
-      <w:r>
-        <w:t>) / C(</w:t>
-      </w:r>
-      <w:proofErr w:type="spellStart"/>
-      <w:r>
-        <w:t>Tn</w:t>
-      </w:r>
-      <w:proofErr w:type="spellEnd"/>
-      <w:r>
-        <w:t>)</w:t>
-      </w:r>
-    </w:p>
-    <w:p>
-      <w:pPr>
-        <w:pStyle w:val="ListParagraph"/>
-        <w:spacing w:after="0"/>
-        <w:ind w:left="2520"/>
-        <w:jc w:val="both"/>
-      </w:pPr>
-      <w:r>
-        <w:t>Where C(</w:t>
-      </w:r>
-      <w:proofErr w:type="spellStart"/>
-      <w:r>
-        <w:t>Ti</w:t>
-      </w:r>
-      <w:proofErr w:type="spellEnd"/>
-      <w:r>
-        <w:t xml:space="preserve">) is number of links emanating from </w:t>
-      </w:r>
-      <w:proofErr w:type="spellStart"/>
-      <w:r>
-        <w:t>Ti</w:t>
-      </w:r>
-      <w:proofErr w:type="spellEnd"/>
-      <w:r>
-        <w:t>.</w:t>
-      </w:r>
-    </w:p>
-    <w:p>
-      <w:pPr>
-        <w:spacing w:after="0"/>
         <w:jc w:val="both"/>
         <w:rPr>
           <w:u w:val="single"/>
@@ -5755,9 +5442,9 @@
           <w:lang w:eastAsia="en-US"/>
         </w:rPr>
         <w:drawing>
-          <wp:inline distT="0" distB="0" distL="0" distR="0" wp14:anchorId="607458DE" wp14:editId="196E8297">
-            <wp:extent cx="5486400" cy="3200400"/>
-            <wp:effectExtent l="101600" t="50800" r="127000" b="101600"/>
+          <wp:inline distT="0" distB="0" distL="0" distR="0" wp14:anchorId="607458DE" wp14:editId="255C30DA">
+            <wp:extent cx="6376035" cy="2694940"/>
+            <wp:effectExtent l="101600" t="50800" r="24765" b="99060"/>
             <wp:docPr id="81" name="Diagram 81"/>
             <wp:cNvGraphicFramePr/>
             <a:graphic xmlns:a="http://schemas.openxmlformats.org/drawingml/2006/main">
@@ -5781,13 +5468,311 @@
     <w:p>
       <w:pPr>
         <w:spacing w:after="0"/>
+        <w:ind w:left="720"/>
         <w:jc w:val="both"/>
+      </w:pPr>
+      <w:r>
+        <w:t>The algorithm consists of various phases:</w:t>
+      </w:r>
+    </w:p>
+    <w:p>
+      <w:pPr>
+        <w:pStyle w:val="ListParagraph"/>
+        <w:numPr>
+          <w:ilvl w:val="0"/>
+          <w:numId w:val="44"/>
+        </w:numPr>
+        <w:spacing w:after="0"/>
+        <w:jc w:val="both"/>
         <w:rPr>
           <w:u w:val="single"/>
         </w:rPr>
       </w:pPr>
+      <w:r>
+        <w:rPr>
+          <w:u w:val="single"/>
+        </w:rPr>
+        <w:t>Creating the Graph</w:t>
+      </w:r>
     </w:p>
-    <w:p/>
+    <w:p>
+      <w:pPr>
+        <w:pStyle w:val="ListParagraph"/>
+        <w:spacing w:after="0"/>
+        <w:ind w:left="2160"/>
+        <w:jc w:val="both"/>
+      </w:pPr>
+      <w:r>
+        <w:t>The metadata that we used were</w:t>
+      </w:r>
+    </w:p>
+    <w:p>
+      <w:pPr>
+        <w:pStyle w:val="ListParagraph"/>
+        <w:numPr>
+          <w:ilvl w:val="0"/>
+          <w:numId w:val="45"/>
+        </w:numPr>
+        <w:spacing w:after="0"/>
+        <w:jc w:val="both"/>
+      </w:pPr>
+      <w:r>
+        <w:t>The latitudes and longitudes that are associate with the regions</w:t>
+      </w:r>
+    </w:p>
+    <w:p>
+      <w:pPr>
+        <w:pStyle w:val="ListParagraph"/>
+        <w:numPr>
+          <w:ilvl w:val="0"/>
+          <w:numId w:val="45"/>
+        </w:numPr>
+        <w:spacing w:after="0"/>
+        <w:jc w:val="both"/>
+      </w:pPr>
+      <w:r>
+        <w:t>Timestamp</w:t>
+      </w:r>
+    </w:p>
+    <w:p>
+      <w:pPr>
+        <w:pStyle w:val="ListParagraph"/>
+        <w:numPr>
+          <w:ilvl w:val="0"/>
+          <w:numId w:val="45"/>
+        </w:numPr>
+        <w:spacing w:after="0"/>
+        <w:jc w:val="both"/>
+      </w:pPr>
+      <w:r>
+        <w:t>Gun type</w:t>
+      </w:r>
+    </w:p>
+    <w:p>
+      <w:pPr>
+        <w:pStyle w:val="ListParagraph"/>
+        <w:numPr>
+          <w:ilvl w:val="0"/>
+          <w:numId w:val="44"/>
+        </w:numPr>
+        <w:spacing w:after="0"/>
+        <w:jc w:val="both"/>
+        <w:rPr>
+          <w:u w:val="single"/>
+        </w:rPr>
+      </w:pPr>
+      <w:r>
+        <w:rPr>
+          <w:u w:val="single"/>
+        </w:rPr>
+        <w:t>Creating and weighing the links</w:t>
+      </w:r>
+    </w:p>
+    <w:p>
+      <w:pPr>
+        <w:pStyle w:val="ListParagraph"/>
+        <w:numPr>
+          <w:ilvl w:val="0"/>
+          <w:numId w:val="46"/>
+        </w:numPr>
+        <w:spacing w:after="0"/>
+        <w:jc w:val="both"/>
+        <w:rPr>
+          <w:u w:val="single"/>
+        </w:rPr>
+      </w:pPr>
+      <w:r>
+        <w:t>Divide the country of U.S. into 6 regions. NE, SE, N, S, NW, SW.</w:t>
+      </w:r>
+    </w:p>
+    <w:p>
+      <w:pPr>
+        <w:pStyle w:val="ListParagraph"/>
+        <w:numPr>
+          <w:ilvl w:val="0"/>
+          <w:numId w:val="46"/>
+        </w:numPr>
+        <w:spacing w:after="0"/>
+        <w:jc w:val="both"/>
+        <w:rPr>
+          <w:u w:val="single"/>
+        </w:rPr>
+      </w:pPr>
+      <w:r>
+        <w:t>Two files are compared with respect to their latitude and longitude. If they match a link is drawn and a weight of 5 is assigned.</w:t>
+      </w:r>
+    </w:p>
+    <w:p>
+      <w:pPr>
+        <w:pStyle w:val="ListParagraph"/>
+        <w:numPr>
+          <w:ilvl w:val="0"/>
+          <w:numId w:val="46"/>
+        </w:numPr>
+        <w:spacing w:after="0"/>
+        <w:jc w:val="both"/>
+        <w:rPr>
+          <w:u w:val="single"/>
+        </w:rPr>
+      </w:pPr>
+      <w:r>
+        <w:t>The two files are again compared with the timestamp. If these two again match, the link’s weight is increased to 10.</w:t>
+      </w:r>
+    </w:p>
+    <w:p>
+      <w:pPr>
+        <w:pStyle w:val="ListParagraph"/>
+        <w:numPr>
+          <w:ilvl w:val="0"/>
+          <w:numId w:val="46"/>
+        </w:numPr>
+        <w:spacing w:after="0"/>
+        <w:jc w:val="both"/>
+        <w:rPr>
+          <w:u w:val="single"/>
+        </w:rPr>
+      </w:pPr>
+      <w:r>
+        <w:t xml:space="preserve">Further, if the gun type also </w:t>
+      </w:r>
+      <w:proofErr w:type="gramStart"/>
+      <w:r>
+        <w:t>match</w:t>
+      </w:r>
+      <w:proofErr w:type="gramEnd"/>
+      <w:r>
+        <w:t>, then, the link’s weight is increased to 15.</w:t>
+      </w:r>
+    </w:p>
+    <w:p>
+      <w:pPr>
+        <w:pStyle w:val="ListParagraph"/>
+        <w:numPr>
+          <w:ilvl w:val="0"/>
+          <w:numId w:val="46"/>
+        </w:numPr>
+        <w:spacing w:after="0"/>
+        <w:jc w:val="both"/>
+        <w:rPr>
+          <w:u w:val="single"/>
+        </w:rPr>
+      </w:pPr>
+      <w:r>
+        <w:t>The steps 2 through 5 are performed with all the pairs of files.</w:t>
+      </w:r>
+    </w:p>
+    <w:p>
+      <w:pPr>
+        <w:pStyle w:val="ListParagraph"/>
+        <w:numPr>
+          <w:ilvl w:val="0"/>
+          <w:numId w:val="44"/>
+        </w:numPr>
+        <w:spacing w:after="0"/>
+        <w:jc w:val="both"/>
+        <w:rPr>
+          <w:u w:val="single"/>
+        </w:rPr>
+      </w:pPr>
+      <w:r>
+        <w:rPr>
+          <w:u w:val="single"/>
+        </w:rPr>
+        <w:t>Page Rank Calculation</w:t>
+      </w:r>
+    </w:p>
+    <w:p>
+      <w:pPr>
+        <w:pStyle w:val="ListParagraph"/>
+        <w:numPr>
+          <w:ilvl w:val="0"/>
+          <w:numId w:val="47"/>
+        </w:numPr>
+        <w:spacing w:after="0"/>
+        <w:jc w:val="both"/>
+        <w:rPr>
+          <w:u w:val="single"/>
+        </w:rPr>
+      </w:pPr>
+      <w:r>
+        <w:t xml:space="preserve">If page A is linked T1, T2, </w:t>
+      </w:r>
+      <w:proofErr w:type="gramStart"/>
+      <w:r>
+        <w:t>… ,</w:t>
+      </w:r>
+      <w:proofErr w:type="spellStart"/>
+      <w:r>
+        <w:t>Tn</w:t>
+      </w:r>
+      <w:proofErr w:type="spellEnd"/>
+      <w:proofErr w:type="gramEnd"/>
+      <w:r>
+        <w:t xml:space="preserve"> then page rank, PR(A) is:</w:t>
+      </w:r>
+    </w:p>
+    <w:p>
+      <w:pPr>
+        <w:pStyle w:val="ListParagraph"/>
+        <w:spacing w:after="0"/>
+        <w:ind w:left="2520"/>
+        <w:jc w:val="both"/>
+      </w:pPr>
+      <w:r>
+        <w:t>PR(A) = PR(T1) / C(T1) + PR(T2) / C(T2) + … + PR(</w:t>
+      </w:r>
+      <w:proofErr w:type="spellStart"/>
+      <w:r>
+        <w:t>Tn</w:t>
+      </w:r>
+      <w:proofErr w:type="spellEnd"/>
+      <w:r>
+        <w:t>) / C(</w:t>
+      </w:r>
+      <w:proofErr w:type="spellStart"/>
+      <w:r>
+        <w:t>Tn</w:t>
+      </w:r>
+      <w:proofErr w:type="spellEnd"/>
+      <w:r>
+        <w:t>)</w:t>
+      </w:r>
+    </w:p>
+    <w:p>
+      <w:pPr>
+        <w:pStyle w:val="ListParagraph"/>
+        <w:spacing w:after="0"/>
+        <w:ind w:left="2520"/>
+        <w:jc w:val="both"/>
+      </w:pPr>
+      <w:r>
+        <w:t>Where C(</w:t>
+      </w:r>
+      <w:proofErr w:type="spellStart"/>
+      <w:r>
+        <w:t>Ti</w:t>
+      </w:r>
+      <w:proofErr w:type="spellEnd"/>
+      <w:r>
+        <w:t xml:space="preserve">) is number of links emanating from </w:t>
+      </w:r>
+      <w:proofErr w:type="spellStart"/>
+      <w:r>
+        <w:t>Ti</w:t>
+      </w:r>
+      <w:proofErr w:type="spellEnd"/>
+      <w:r>
+        <w:t>.</w:t>
+      </w:r>
+    </w:p>
+    <w:p>
+      <w:pPr>
+        <w:pStyle w:val="ListParagraph"/>
+        <w:spacing w:after="0"/>
+        <w:ind w:left="2520"/>
+        <w:jc w:val="both"/>
+      </w:pPr>
+    </w:p>
     <w:p>
       <w:pPr>
         <w:pStyle w:val="Heading2"/>
@@ -5829,9 +5814,9 @@
         <w:tblLook w:val="04A0" w:firstRow="1" w:lastRow="0" w:firstColumn="1" w:lastColumn="0" w:noHBand="0" w:noVBand="1"/>
       </w:tblPr>
       <w:tblGrid>
-        <w:gridCol w:w="2952"/>
-        <w:gridCol w:w="2952"/>
-        <w:gridCol w:w="2952"/>
+        <w:gridCol w:w="3456"/>
+        <w:gridCol w:w="3456"/>
+        <w:gridCol w:w="3456"/>
       </w:tblGrid>
       <w:tr>
         <w:trPr>
@@ -5841,7 +5826,7 @@
         <w:tc>
           <w:tcPr>
             <w:cnfStyle w:val="001000000000" w:firstRow="0" w:lastRow="0" w:firstColumn="1" w:lastColumn="0" w:oddVBand="0" w:evenVBand="0" w:oddHBand="0" w:evenHBand="0" w:firstRowFirstColumn="0" w:firstRowLastColumn="0" w:lastRowFirstColumn="0" w:lastRowLastColumn="0"/>
-            <w:tcW w:w="2952" w:type="dxa"/>
+            <w:tcW w:w="3456" w:type="dxa"/>
           </w:tcPr>
           <w:p>
             <w:pPr>
@@ -5864,7 +5849,7 @@
         </w:tc>
         <w:tc>
           <w:tcPr>
-            <w:tcW w:w="2952" w:type="dxa"/>
+            <w:tcW w:w="3456" w:type="dxa"/>
           </w:tcPr>
           <w:p>
             <w:pPr>
@@ -5888,7 +5873,7 @@
         </w:tc>
         <w:tc>
           <w:tcPr>
-            <w:tcW w:w="2952" w:type="dxa"/>
+            <w:tcW w:w="3456" w:type="dxa"/>
           </w:tcPr>
           <w:p>
             <w:pPr>
@@ -5918,7 +5903,7 @@
         <w:tc>
           <w:tcPr>
             <w:cnfStyle w:val="001000000000" w:firstRow="0" w:lastRow="0" w:firstColumn="1" w:lastColumn="0" w:oddVBand="0" w:evenVBand="0" w:oddHBand="0" w:evenHBand="0" w:firstRowFirstColumn="0" w:firstRowLastColumn="0" w:lastRowFirstColumn="0" w:lastRowLastColumn="0"/>
-            <w:tcW w:w="2952" w:type="dxa"/>
+            <w:tcW w:w="3456" w:type="dxa"/>
           </w:tcPr>
           <w:p>
             <w:pPr>
@@ -5942,7 +5927,7 @@
         </w:tc>
         <w:tc>
           <w:tcPr>
-            <w:tcW w:w="2952" w:type="dxa"/>
+            <w:tcW w:w="3456" w:type="dxa"/>
           </w:tcPr>
           <w:p>
             <w:pPr>
@@ -6027,7 +6012,7 @@
         </w:tc>
         <w:tc>
           <w:tcPr>
-            <w:tcW w:w="2952" w:type="dxa"/>
+            <w:tcW w:w="3456" w:type="dxa"/>
           </w:tcPr>
           <w:p>
             <w:pPr>
@@ -6137,7 +6122,7 @@
         <w:tc>
           <w:tcPr>
             <w:cnfStyle w:val="001000000000" w:firstRow="0" w:lastRow="0" w:firstColumn="1" w:lastColumn="0" w:oddVBand="0" w:evenVBand="0" w:oddHBand="0" w:evenHBand="0" w:firstRowFirstColumn="0" w:firstRowLastColumn="0" w:lastRowFirstColumn="0" w:lastRowLastColumn="0"/>
-            <w:tcW w:w="2952" w:type="dxa"/>
+            <w:tcW w:w="3456" w:type="dxa"/>
           </w:tcPr>
           <w:p>
             <w:pPr>
@@ -6237,7 +6222,7 @@
         </w:tc>
         <w:tc>
           <w:tcPr>
-            <w:tcW w:w="2952" w:type="dxa"/>
+            <w:tcW w:w="3456" w:type="dxa"/>
           </w:tcPr>
           <w:p>
             <w:pPr>
@@ -6338,7 +6323,7 @@
         </w:tc>
         <w:tc>
           <w:tcPr>
-            <w:tcW w:w="2952" w:type="dxa"/>
+            <w:tcW w:w="3456" w:type="dxa"/>
           </w:tcPr>
           <w:p>
             <w:pPr>
@@ -6381,7 +6366,7 @@
         <w:tc>
           <w:tcPr>
             <w:cnfStyle w:val="001000000000" w:firstRow="0" w:lastRow="0" w:firstColumn="1" w:lastColumn="0" w:oddVBand="0" w:evenVBand="0" w:oddHBand="0" w:evenHBand="0" w:firstRowFirstColumn="0" w:firstRowLastColumn="0" w:lastRowFirstColumn="0" w:lastRowLastColumn="0"/>
-            <w:tcW w:w="2952" w:type="dxa"/>
+            <w:tcW w:w="3456" w:type="dxa"/>
           </w:tcPr>
           <w:p>
             <w:pPr>
@@ -6457,7 +6442,7 @@
         </w:tc>
         <w:tc>
           <w:tcPr>
-            <w:tcW w:w="2952" w:type="dxa"/>
+            <w:tcW w:w="3456" w:type="dxa"/>
           </w:tcPr>
           <w:p>
             <w:pPr>
@@ -6542,7 +6527,7 @@
         </w:tc>
         <w:tc>
           <w:tcPr>
-            <w:tcW w:w="2952" w:type="dxa"/>
+            <w:tcW w:w="3456" w:type="dxa"/>
           </w:tcPr>
           <w:p>
             <w:pPr>
@@ -6567,7 +6552,7 @@
         <w:tc>
           <w:tcPr>
             <w:cnfStyle w:val="001000000000" w:firstRow="0" w:lastRow="0" w:firstColumn="1" w:lastColumn="0" w:oddVBand="0" w:evenVBand="0" w:oddHBand="0" w:evenHBand="0" w:firstRowFirstColumn="0" w:firstRowLastColumn="0" w:lastRowFirstColumn="0" w:lastRowLastColumn="0"/>
-            <w:tcW w:w="2952" w:type="dxa"/>
+            <w:tcW w:w="3456" w:type="dxa"/>
           </w:tcPr>
           <w:p>
             <w:pPr>
@@ -6655,7 +6640,7 @@
         </w:tc>
         <w:tc>
           <w:tcPr>
-            <w:tcW w:w="2952" w:type="dxa"/>
+            <w:tcW w:w="3456" w:type="dxa"/>
           </w:tcPr>
           <w:p>
             <w:pPr>
@@ -6676,7 +6661,7 @@
         </w:tc>
         <w:tc>
           <w:tcPr>
-            <w:tcW w:w="2952" w:type="dxa"/>
+            <w:tcW w:w="3456" w:type="dxa"/>
           </w:tcPr>
           <w:p>
             <w:pPr>
@@ -6745,7 +6730,7 @@
         <w:tc>
           <w:tcPr>
             <w:cnfStyle w:val="001000000000" w:firstRow="0" w:lastRow="0" w:firstColumn="1" w:lastColumn="0" w:oddVBand="0" w:evenVBand="0" w:oddHBand="0" w:evenHBand="0" w:firstRowFirstColumn="0" w:firstRowLastColumn="0" w:lastRowFirstColumn="0" w:lastRowLastColumn="0"/>
-            <w:tcW w:w="2952" w:type="dxa"/>
+            <w:tcW w:w="3456" w:type="dxa"/>
           </w:tcPr>
           <w:p>
             <w:pPr>
@@ -6796,7 +6781,7 @@
         </w:tc>
         <w:tc>
           <w:tcPr>
-            <w:tcW w:w="2952" w:type="dxa"/>
+            <w:tcW w:w="3456" w:type="dxa"/>
           </w:tcPr>
           <w:p>
             <w:pPr>
@@ -6806,11 +6791,82 @@
                 <w:szCs w:val="26"/>
               </w:rPr>
             </w:pPr>
+            <w:r>
+              <w:rPr>
+                <w:rFonts w:asciiTheme="majorHAnsi" w:hAnsiTheme="majorHAnsi"/>
+                <w:szCs w:val="26"/>
+              </w:rPr>
+              <w:t xml:space="preserve">http://localhost:8983/solr/collection2/select?defType=edismax&amp;qf=description^10&amp;qf=title^10&amp;q=description:nuclear OR </w:t>
+            </w:r>
+            <w:proofErr w:type="spellStart"/>
+            <w:r>
+              <w:rPr>
+                <w:rFonts w:asciiTheme="majorHAnsi" w:hAnsiTheme="majorHAnsi"/>
+                <w:szCs w:val="26"/>
+              </w:rPr>
+              <w:t>description:chemical</w:t>
+            </w:r>
+            <w:proofErr w:type="spellEnd"/>
+            <w:r>
+              <w:rPr>
+                <w:rFonts w:asciiTheme="majorHAnsi" w:hAnsiTheme="majorHAnsi"/>
+                <w:szCs w:val="26"/>
+              </w:rPr>
+              <w:t xml:space="preserve"> OR </w:t>
+            </w:r>
+            <w:proofErr w:type="spellStart"/>
+            <w:r>
+              <w:rPr>
+                <w:rFonts w:asciiTheme="majorHAnsi" w:hAnsiTheme="majorHAnsi"/>
+                <w:szCs w:val="26"/>
+              </w:rPr>
+              <w:t>description:fusion</w:t>
+            </w:r>
+            <w:proofErr w:type="spellEnd"/>
+            <w:r>
+              <w:rPr>
+                <w:rFonts w:asciiTheme="majorHAnsi" w:hAnsiTheme="majorHAnsi"/>
+                <w:szCs w:val="26"/>
+              </w:rPr>
+              <w:t xml:space="preserve"> OR </w:t>
+            </w:r>
+            <w:proofErr w:type="spellStart"/>
+            <w:r>
+              <w:rPr>
+                <w:rFonts w:asciiTheme="majorHAnsi" w:hAnsiTheme="majorHAnsi"/>
+                <w:szCs w:val="26"/>
+              </w:rPr>
+              <w:t>description:fission&amp;rows</w:t>
+            </w:r>
+            <w:proofErr w:type="spellEnd"/>
+            <w:r>
+              <w:rPr>
+                <w:rFonts w:asciiTheme="majorHAnsi" w:hAnsiTheme="majorHAnsi"/>
+                <w:szCs w:val="26"/>
+              </w:rPr>
+              <w:t>=1500&amp;wt=</w:t>
+            </w:r>
+            <w:proofErr w:type="spellStart"/>
+            <w:r>
+              <w:rPr>
+                <w:rFonts w:asciiTheme="majorHAnsi" w:hAnsiTheme="majorHAnsi"/>
+                <w:szCs w:val="26"/>
+              </w:rPr>
+              <w:t>json&amp;indent</w:t>
+            </w:r>
+            <w:proofErr w:type="spellEnd"/>
+            <w:r>
+              <w:rPr>
+                <w:rFonts w:asciiTheme="majorHAnsi" w:hAnsiTheme="majorHAnsi"/>
+                <w:szCs w:val="26"/>
+              </w:rPr>
+              <w:t>=true</w:t>
+            </w:r>
           </w:p>
         </w:tc>
         <w:tc>
           <w:tcPr>
-            <w:tcW w:w="2952" w:type="dxa"/>
+            <w:tcW w:w="3456" w:type="dxa"/>
           </w:tcPr>
           <w:p>
             <w:pPr>
@@ -6821,6 +6877,13 @@
                 <w:szCs w:val="26"/>
               </w:rPr>
             </w:pPr>
+            <w:r>
+              <w:rPr>
+                <w:rFonts w:asciiTheme="majorHAnsi" w:hAnsiTheme="majorHAnsi"/>
+                <w:szCs w:val="26"/>
+              </w:rPr>
+              <w:t>We tried to find Weapons of Mass Destruction Devices by querying the search terms such as, Nuclear, Chemical, Biological, Fusion and Fission bomb, etc.</w:t>
+            </w:r>
           </w:p>
         </w:tc>
       </w:tr>
@@ -6844,64 +6907,67 @@
           <w:szCs w:val="26"/>
         </w:rPr>
       </w:pPr>
-    </w:p>
-    <w:p>
-      <w:pPr>
-        <w:jc w:val="both"/>
+      <w:r>
         <w:rPr>
           <w:rFonts w:asciiTheme="majorHAnsi" w:hAnsiTheme="majorHAnsi"/>
           <w:sz w:val="26"/>
           <w:szCs w:val="26"/>
         </w:rPr>
-      </w:pPr>
-    </w:p>
-    <w:p>
-      <w:pPr>
-        <w:jc w:val="both"/>
+        <w:t xml:space="preserve">Question 5: </w:t>
+      </w:r>
+      <w:r>
         <w:rPr>
           <w:rFonts w:asciiTheme="majorHAnsi" w:hAnsiTheme="majorHAnsi"/>
           <w:sz w:val="26"/>
           <w:szCs w:val="26"/>
         </w:rPr>
-      </w:pPr>
+        <w:t xml:space="preserve">Develop a program in Python that runs your queries against your </w:t>
+      </w:r>
+      <w:proofErr w:type="spellStart"/>
       <w:r>
         <w:rPr>
           <w:rFonts w:asciiTheme="majorHAnsi" w:hAnsiTheme="majorHAnsi"/>
           <w:sz w:val="26"/>
           <w:szCs w:val="26"/>
         </w:rPr>
-        <w:t xml:space="preserve">Question 5: </w:t>
-      </w:r>
+        <w:t>Solr</w:t>
+      </w:r>
+      <w:proofErr w:type="spellEnd"/>
       <w:r>
         <w:rPr>
           <w:rFonts w:asciiTheme="majorHAnsi" w:hAnsiTheme="majorHAnsi"/>
           <w:sz w:val="26"/>
           <w:szCs w:val="26"/>
         </w:rPr>
-        <w:t xml:space="preserve">Develop a program in Python that runs your queries against your </w:t>
-      </w:r>
-      <w:proofErr w:type="spellStart"/>
-      <w:r>
-        <w:rPr>
-          <w:rFonts w:asciiTheme="majorHAnsi" w:hAnsiTheme="majorHAnsi"/>
-          <w:sz w:val="26"/>
-          <w:szCs w:val="26"/>
-        </w:rPr>
-        <w:t>Solr</w:t>
-      </w:r>
-      <w:proofErr w:type="spellEnd"/>
-      <w:r>
-        <w:rPr>
-          <w:rFonts w:asciiTheme="majorHAnsi" w:hAnsiTheme="majorHAnsi"/>
-          <w:sz w:val="26"/>
-          <w:szCs w:val="26"/>
-        </w:rPr>
         <w:t xml:space="preserve"> index and outputs the results in an easy to read list of results demonstrating your relevancy algorithms and answers to your challenge questions from Task #4.</w:t>
       </w:r>
     </w:p>
     <w:p>
       <w:r>
-        <w:t xml:space="preserve">We implemented a python program for the above. </w:t>
+        <w:t>We implemented a python program</w:t>
+      </w:r>
+      <w:r>
+        <w:t xml:space="preserve">, </w:t>
+      </w:r>
+      <w:proofErr w:type="gramStart"/>
+      <w:r>
+        <w:t>query_run.py</w:t>
+      </w:r>
+      <w:r>
+        <w:t xml:space="preserve"> </w:t>
+      </w:r>
+      <w:r>
+        <w:t>,</w:t>
+      </w:r>
+      <w:r>
+        <w:t>for</w:t>
+      </w:r>
+      <w:proofErr w:type="gramEnd"/>
+      <w:r>
+        <w:t xml:space="preserve"> the above. </w:t>
+      </w:r>
+      <w:r>
+        <w:t xml:space="preserve">It is present in the code/. </w:t>
       </w:r>
     </w:p>
     <w:p>
@@ -8337,6 +8403,289 @@
         <w:spacing w:after="0"/>
         <w:jc w:val="both"/>
         <w:rPr>
+          <w:sz w:val="22"/>
+          <w:szCs w:val="22"/>
+        </w:rPr>
+      </w:pPr>
+      <w:r>
+        <w:rPr>
+          <w:sz w:val="22"/>
+          <w:szCs w:val="22"/>
+        </w:rPr>
+        <w:t xml:space="preserve">We used </w:t>
+      </w:r>
+      <w:proofErr w:type="spellStart"/>
+      <w:r>
+        <w:rPr>
+          <w:sz w:val="22"/>
+          <w:szCs w:val="22"/>
+        </w:rPr>
+        <w:t>Solrpy</w:t>
+      </w:r>
+      <w:proofErr w:type="spellEnd"/>
+      <w:r>
+        <w:rPr>
+          <w:sz w:val="22"/>
+          <w:szCs w:val="22"/>
+        </w:rPr>
+        <w:t xml:space="preserve"> instead of </w:t>
+      </w:r>
+      <w:proofErr w:type="spellStart"/>
+      <w:r>
+        <w:rPr>
+          <w:sz w:val="22"/>
+          <w:szCs w:val="22"/>
+        </w:rPr>
+        <w:t>SolrCell</w:t>
+      </w:r>
+      <w:proofErr w:type="spellEnd"/>
+      <w:r>
+        <w:rPr>
+          <w:sz w:val="22"/>
+          <w:szCs w:val="22"/>
+        </w:rPr>
+        <w:t xml:space="preserve"> to avoid tweaking of </w:t>
+      </w:r>
+      <w:proofErr w:type="spellStart"/>
+      <w:r>
+        <w:rPr>
+          <w:sz w:val="22"/>
+          <w:szCs w:val="22"/>
+        </w:rPr>
+        <w:t>ExtractRequestHandler</w:t>
+      </w:r>
+      <w:proofErr w:type="spellEnd"/>
+      <w:r>
+        <w:rPr>
+          <w:sz w:val="22"/>
+          <w:szCs w:val="22"/>
+        </w:rPr>
+        <w:t xml:space="preserve">. </w:t>
+      </w:r>
+      <w:r>
+        <w:rPr>
+          <w:sz w:val="22"/>
+          <w:szCs w:val="22"/>
+        </w:rPr>
+        <w:t>I</w:t>
+      </w:r>
+      <w:r>
+        <w:rPr>
+          <w:sz w:val="22"/>
+          <w:szCs w:val="22"/>
+        </w:rPr>
+        <w:t>ndexing</w:t>
+      </w:r>
+      <w:r>
+        <w:rPr>
+          <w:sz w:val="22"/>
+          <w:szCs w:val="22"/>
+        </w:rPr>
+        <w:t xml:space="preserve"> using </w:t>
+      </w:r>
+      <w:proofErr w:type="spellStart"/>
+      <w:r>
+        <w:rPr>
+          <w:sz w:val="22"/>
+          <w:szCs w:val="22"/>
+        </w:rPr>
+        <w:t>Solrpy</w:t>
+      </w:r>
+      <w:proofErr w:type="spellEnd"/>
+      <w:r>
+        <w:rPr>
+          <w:sz w:val="22"/>
+          <w:szCs w:val="22"/>
+        </w:rPr>
+        <w:t xml:space="preserve"> was</w:t>
+      </w:r>
+      <w:r>
+        <w:rPr>
+          <w:sz w:val="22"/>
+          <w:szCs w:val="22"/>
+        </w:rPr>
+        <w:t xml:space="preserve"> easier</w:t>
+      </w:r>
+      <w:r>
+        <w:rPr>
+          <w:sz w:val="22"/>
+          <w:szCs w:val="22"/>
+        </w:rPr>
+        <w:t xml:space="preserve"> </w:t>
+      </w:r>
+      <w:r>
+        <w:rPr>
+          <w:sz w:val="22"/>
+          <w:szCs w:val="22"/>
+        </w:rPr>
+        <w:t>because of the flexibility it provides. Nutch/</w:t>
+      </w:r>
+      <w:proofErr w:type="spellStart"/>
+      <w:r>
+        <w:rPr>
+          <w:sz w:val="22"/>
+          <w:szCs w:val="22"/>
+        </w:rPr>
+        <w:t>Tika</w:t>
+      </w:r>
+      <w:proofErr w:type="spellEnd"/>
+      <w:r>
+        <w:rPr>
+          <w:sz w:val="22"/>
+          <w:szCs w:val="22"/>
+        </w:rPr>
+        <w:t xml:space="preserve"> + </w:t>
+      </w:r>
+      <w:proofErr w:type="spellStart"/>
+      <w:r>
+        <w:rPr>
+          <w:sz w:val="22"/>
+          <w:szCs w:val="22"/>
+        </w:rPr>
+        <w:t>SolrIndexing</w:t>
+      </w:r>
+      <w:proofErr w:type="spellEnd"/>
+      <w:r>
+        <w:rPr>
+          <w:sz w:val="22"/>
+          <w:szCs w:val="22"/>
+        </w:rPr>
+        <w:t xml:space="preserve"> cannot add fields during </w:t>
+      </w:r>
+      <w:proofErr w:type="spellStart"/>
+      <w:r>
+        <w:rPr>
+          <w:sz w:val="22"/>
+          <w:szCs w:val="22"/>
+        </w:rPr>
+        <w:t>POSTing</w:t>
+      </w:r>
+      <w:proofErr w:type="spellEnd"/>
+      <w:r>
+        <w:rPr>
+          <w:sz w:val="22"/>
+          <w:szCs w:val="22"/>
+        </w:rPr>
+        <w:t xml:space="preserve"> of data. The fields that are mentioned in the Schema.xml are taken by default and whatever </w:t>
+      </w:r>
+      <w:proofErr w:type="spellStart"/>
+      <w:r>
+        <w:rPr>
+          <w:sz w:val="22"/>
+          <w:szCs w:val="22"/>
+        </w:rPr>
+        <w:t>Tika</w:t>
+      </w:r>
+      <w:proofErr w:type="spellEnd"/>
+      <w:r>
+        <w:rPr>
+          <w:sz w:val="22"/>
+          <w:szCs w:val="22"/>
+        </w:rPr>
+        <w:t xml:space="preserve"> generates with respect to those fields are indexed automatically. The indexing</w:t>
+      </w:r>
+      <w:r>
+        <w:rPr>
+          <w:sz w:val="22"/>
+          <w:szCs w:val="22"/>
+        </w:rPr>
+        <w:t xml:space="preserve"> process is very rigid. </w:t>
+      </w:r>
+      <w:proofErr w:type="spellStart"/>
+      <w:r>
+        <w:rPr>
+          <w:sz w:val="22"/>
+          <w:szCs w:val="22"/>
+        </w:rPr>
+        <w:t>Solrpy</w:t>
+      </w:r>
+      <w:proofErr w:type="spellEnd"/>
+      <w:r>
+        <w:rPr>
+          <w:sz w:val="22"/>
+          <w:szCs w:val="22"/>
+        </w:rPr>
+        <w:t xml:space="preserve"> allows adding content in </w:t>
+      </w:r>
+      <w:proofErr w:type="gramStart"/>
+      <w:r>
+        <w:rPr>
+          <w:sz w:val="22"/>
+          <w:szCs w:val="22"/>
+        </w:rPr>
+        <w:t>a</w:t>
+      </w:r>
+      <w:proofErr w:type="gramEnd"/>
+      <w:r>
+        <w:rPr>
+          <w:sz w:val="22"/>
+          <w:szCs w:val="22"/>
+        </w:rPr>
+        <w:t xml:space="preserve"> easy manner with dynamic field generation.</w:t>
+      </w:r>
+      <w:r>
+        <w:rPr>
+          <w:sz w:val="22"/>
+          <w:szCs w:val="22"/>
+        </w:rPr>
+        <w:t xml:space="preserve"> This approach enabled us to answer the queries of Task #4 efficiently as the indexed data contained additional fields relative to Nutch/</w:t>
+      </w:r>
+      <w:proofErr w:type="spellStart"/>
+      <w:r>
+        <w:rPr>
+          <w:sz w:val="22"/>
+          <w:szCs w:val="22"/>
+        </w:rPr>
+        <w:t>Tika</w:t>
+      </w:r>
+      <w:proofErr w:type="spellEnd"/>
+      <w:r>
+        <w:rPr>
+          <w:sz w:val="22"/>
+          <w:szCs w:val="22"/>
+        </w:rPr>
+        <w:t xml:space="preserve"> + </w:t>
+      </w:r>
+      <w:proofErr w:type="spellStart"/>
+      <w:r>
+        <w:rPr>
+          <w:sz w:val="22"/>
+          <w:szCs w:val="22"/>
+        </w:rPr>
+        <w:t>Solrindexing</w:t>
+      </w:r>
+      <w:proofErr w:type="spellEnd"/>
+      <w:r>
+        <w:rPr>
+          <w:sz w:val="22"/>
+          <w:szCs w:val="22"/>
+        </w:rPr>
+        <w:t>.</w:t>
+      </w:r>
+    </w:p>
+    <w:p>
+      <w:pPr>
+        <w:widowControl w:val="0"/>
+        <w:autoSpaceDE w:val="0"/>
+        <w:autoSpaceDN w:val="0"/>
+        <w:adjustRightInd w:val="0"/>
+        <w:spacing w:after="0"/>
+        <w:jc w:val="both"/>
+        <w:rPr>
+          <w:sz w:val="22"/>
+          <w:szCs w:val="22"/>
+        </w:rPr>
+      </w:pPr>
+    </w:p>
+    <w:p>
+      <w:pPr>
+        <w:widowControl w:val="0"/>
+        <w:autoSpaceDE w:val="0"/>
+        <w:autoSpaceDN w:val="0"/>
+        <w:adjustRightInd w:val="0"/>
+        <w:spacing w:after="0"/>
+        <w:jc w:val="both"/>
+        <w:rPr>
           <w:rFonts w:cs="Times New Roman"/>
           <w:color w:val="auto"/>
           <w:sz w:val="24"/>
@@ -8344,267 +8693,533 @@
           <w:lang w:eastAsia="en-US"/>
         </w:rPr>
       </w:pPr>
-      <w:r>
-        <w:rPr>
-          <w:sz w:val="22"/>
-          <w:szCs w:val="22"/>
-        </w:rPr>
-        <w:t xml:space="preserve">We used </w:t>
+    </w:p>
+    <w:p>
+      <w:pPr>
+        <w:widowControl w:val="0"/>
+        <w:autoSpaceDE w:val="0"/>
+        <w:autoSpaceDN w:val="0"/>
+        <w:adjustRightInd w:val="0"/>
+        <w:spacing w:after="0"/>
+        <w:jc w:val="both"/>
+        <w:rPr>
+          <w:rFonts w:cs="Times New Roman"/>
+          <w:color w:val="auto"/>
+          <w:sz w:val="24"/>
+          <w:szCs w:val="23"/>
+          <w:lang w:eastAsia="en-US"/>
+        </w:rPr>
+      </w:pPr>
+    </w:p>
+    <w:p>
+      <w:pPr>
+        <w:widowControl w:val="0"/>
+        <w:autoSpaceDE w:val="0"/>
+        <w:autoSpaceDN w:val="0"/>
+        <w:adjustRightInd w:val="0"/>
+        <w:spacing w:after="0"/>
+        <w:jc w:val="both"/>
+        <w:rPr>
+          <w:rFonts w:cs="Times New Roman"/>
+          <w:color w:val="auto"/>
+          <w:sz w:val="24"/>
+          <w:szCs w:val="23"/>
+          <w:lang w:eastAsia="en-US"/>
+        </w:rPr>
+      </w:pPr>
+      <w:r>
+        <w:rPr>
+          <w:rFonts w:cs="Times New Roman"/>
+          <w:color w:val="auto"/>
+          <w:sz w:val="24"/>
+          <w:szCs w:val="23"/>
+          <w:lang w:eastAsia="en-US"/>
+        </w:rPr>
+        <w:t>The objective of the assignment was to develop a notion of relevancy related to the weapons datasets that were crawled in the first assignment (Web crawling of weapon images). The relevancy among weapon datasets was measured using two generations of algorithms:</w:t>
+      </w:r>
+    </w:p>
+    <w:p>
+      <w:pPr>
+        <w:widowControl w:val="0"/>
+        <w:autoSpaceDE w:val="0"/>
+        <w:autoSpaceDN w:val="0"/>
+        <w:adjustRightInd w:val="0"/>
+        <w:spacing w:after="0"/>
+        <w:jc w:val="both"/>
+        <w:rPr>
+          <w:rFonts w:cs="Times New Roman"/>
+          <w:color w:val="auto"/>
+          <w:sz w:val="24"/>
+          <w:szCs w:val="23"/>
+          <w:lang w:eastAsia="en-US"/>
+        </w:rPr>
+      </w:pPr>
+    </w:p>
+    <w:p>
+      <w:pPr>
+        <w:widowControl w:val="0"/>
+        <w:autoSpaceDE w:val="0"/>
+        <w:autoSpaceDN w:val="0"/>
+        <w:adjustRightInd w:val="0"/>
+        <w:spacing w:after="0"/>
+        <w:jc w:val="both"/>
+        <w:rPr>
+          <w:rFonts w:cs="Times New Roman"/>
+          <w:color w:val="auto"/>
+          <w:sz w:val="24"/>
+          <w:szCs w:val="23"/>
+          <w:lang w:eastAsia="en-US"/>
+        </w:rPr>
+      </w:pPr>
+      <w:r>
+        <w:rPr>
+          <w:rFonts w:cs="Times New Roman"/>
+          <w:color w:val="auto"/>
+          <w:sz w:val="24"/>
+          <w:szCs w:val="23"/>
+          <w:lang w:eastAsia="en-US"/>
+        </w:rPr>
+        <w:t xml:space="preserve">Text-based </w:t>
+      </w:r>
+      <w:proofErr w:type="gramStart"/>
+      <w:r>
+        <w:rPr>
+          <w:rFonts w:cs="Times New Roman"/>
+          <w:color w:val="auto"/>
+          <w:sz w:val="24"/>
+          <w:szCs w:val="23"/>
+          <w:lang w:eastAsia="en-US"/>
+        </w:rPr>
+        <w:t>summarization :</w:t>
+      </w:r>
+      <w:proofErr w:type="gramEnd"/>
+      <w:r>
+        <w:rPr>
+          <w:rFonts w:cs="Times New Roman"/>
+          <w:color w:val="auto"/>
+          <w:sz w:val="24"/>
+          <w:szCs w:val="23"/>
+          <w:lang w:eastAsia="en-US"/>
+        </w:rPr>
+        <w:t xml:space="preserve"> TF-IDF technique.</w:t>
+      </w:r>
+    </w:p>
+    <w:p>
+      <w:pPr>
+        <w:widowControl w:val="0"/>
+        <w:autoSpaceDE w:val="0"/>
+        <w:autoSpaceDN w:val="0"/>
+        <w:adjustRightInd w:val="0"/>
+        <w:spacing w:after="0"/>
+        <w:jc w:val="both"/>
+        <w:rPr>
+          <w:rFonts w:cs="Times New Roman"/>
+          <w:color w:val="auto"/>
+          <w:sz w:val="24"/>
+          <w:szCs w:val="23"/>
+          <w:lang w:eastAsia="en-US"/>
+        </w:rPr>
+      </w:pPr>
+      <w:r>
+        <w:rPr>
+          <w:rFonts w:cs="Times New Roman"/>
+          <w:color w:val="auto"/>
+          <w:sz w:val="24"/>
+          <w:szCs w:val="23"/>
+          <w:lang w:eastAsia="en-US"/>
+        </w:rPr>
+        <w:t>Graph-based summarization: Link based technique.</w:t>
+      </w:r>
+    </w:p>
+    <w:p>
+      <w:pPr>
+        <w:widowControl w:val="0"/>
+        <w:autoSpaceDE w:val="0"/>
+        <w:autoSpaceDN w:val="0"/>
+        <w:adjustRightInd w:val="0"/>
+        <w:spacing w:after="0"/>
+        <w:jc w:val="both"/>
+        <w:rPr>
+          <w:rFonts w:cs="Times New Roman"/>
+          <w:color w:val="auto"/>
+          <w:sz w:val="24"/>
+          <w:szCs w:val="23"/>
+          <w:lang w:eastAsia="en-US"/>
+        </w:rPr>
+      </w:pPr>
+    </w:p>
+    <w:p>
+      <w:pPr>
+        <w:widowControl w:val="0"/>
+        <w:autoSpaceDE w:val="0"/>
+        <w:autoSpaceDN w:val="0"/>
+        <w:adjustRightInd w:val="0"/>
+        <w:spacing w:after="0"/>
+        <w:jc w:val="both"/>
+        <w:rPr>
+          <w:rFonts w:cs="Times New Roman"/>
+          <w:color w:val="auto"/>
+          <w:sz w:val="24"/>
+          <w:szCs w:val="23"/>
+          <w:lang w:eastAsia="en-US"/>
+        </w:rPr>
+      </w:pPr>
+      <w:r>
+        <w:rPr>
+          <w:rFonts w:cs="Times New Roman"/>
+          <w:color w:val="auto"/>
+          <w:sz w:val="24"/>
+          <w:szCs w:val="23"/>
+          <w:lang w:eastAsia="en-US"/>
+        </w:rPr>
+        <w:t>We faced multiple challenges throughout the project. The following are the major challenges:</w:t>
+      </w:r>
+    </w:p>
+    <w:p>
+      <w:pPr>
+        <w:widowControl w:val="0"/>
+        <w:autoSpaceDE w:val="0"/>
+        <w:autoSpaceDN w:val="0"/>
+        <w:adjustRightInd w:val="0"/>
+        <w:spacing w:after="0"/>
+        <w:jc w:val="both"/>
+        <w:rPr>
+          <w:rFonts w:cs="Times New Roman"/>
+          <w:color w:val="auto"/>
+          <w:sz w:val="24"/>
+          <w:szCs w:val="23"/>
+          <w:lang w:eastAsia="en-US"/>
+        </w:rPr>
+      </w:pPr>
+    </w:p>
+    <w:p>
+      <w:pPr>
+        <w:widowControl w:val="0"/>
+        <w:autoSpaceDE w:val="0"/>
+        <w:autoSpaceDN w:val="0"/>
+        <w:adjustRightInd w:val="0"/>
+        <w:spacing w:after="0"/>
+        <w:jc w:val="both"/>
+        <w:rPr>
+          <w:rFonts w:cs="Times New Roman"/>
+          <w:color w:val="auto"/>
+          <w:sz w:val="24"/>
+          <w:szCs w:val="23"/>
+          <w:lang w:eastAsia="en-US"/>
+        </w:rPr>
+      </w:pPr>
+      <w:r>
+        <w:rPr>
+          <w:rFonts w:cs="Times New Roman"/>
+          <w:color w:val="auto"/>
+          <w:sz w:val="24"/>
+          <w:szCs w:val="23"/>
+          <w:lang w:eastAsia="en-US"/>
+        </w:rPr>
+        <w:t>Identifying the important fields to build the index. Based on the data model of weapons data, we had to figure out what were the important fields for relevancy measurement. The timestamp is an important field which enabled us to answer queries relating temporal properties of the weapon dataset. There were other fields such as color component quantization which weren’t of much use and had to be ignored when compared to other important fields such as timestamp, image width, description, etc.</w:t>
+      </w:r>
+    </w:p>
+    <w:p>
+      <w:pPr>
+        <w:widowControl w:val="0"/>
+        <w:autoSpaceDE w:val="0"/>
+        <w:autoSpaceDN w:val="0"/>
+        <w:adjustRightInd w:val="0"/>
+        <w:spacing w:after="0"/>
+        <w:jc w:val="both"/>
+        <w:rPr>
+          <w:rFonts w:cs="Times New Roman"/>
+          <w:color w:val="auto"/>
+          <w:sz w:val="24"/>
+          <w:szCs w:val="23"/>
+          <w:lang w:eastAsia="en-US"/>
+        </w:rPr>
+      </w:pPr>
+      <w:r>
+        <w:rPr>
+          <w:rFonts w:cs="Times New Roman"/>
+          <w:color w:val="auto"/>
+          <w:sz w:val="24"/>
+          <w:szCs w:val="23"/>
+          <w:lang w:eastAsia="en-US"/>
+        </w:rPr>
+        <w:t xml:space="preserve">Developing query suites for the task #4 was a challenging as it involved the usage of various </w:t>
       </w:r>
       <w:proofErr w:type="spellStart"/>
       <w:r>
         <w:rPr>
-          <w:sz w:val="22"/>
-          <w:szCs w:val="22"/>
-        </w:rPr>
-        <w:t>Solrpy</w:t>
+          <w:rFonts w:cs="Times New Roman"/>
+          <w:color w:val="auto"/>
+          <w:sz w:val="24"/>
+          <w:szCs w:val="23"/>
+          <w:lang w:eastAsia="en-US"/>
+        </w:rPr>
+        <w:t>solr</w:t>
       </w:r>
       <w:proofErr w:type="spellEnd"/>
       <w:r>
         <w:rPr>
-          <w:sz w:val="22"/>
-          <w:szCs w:val="22"/>
-        </w:rPr>
-        <w:t xml:space="preserve"> instead of </w:t>
+          <w:rFonts w:cs="Times New Roman"/>
+          <w:color w:val="auto"/>
+          <w:sz w:val="24"/>
+          <w:szCs w:val="23"/>
+          <w:lang w:eastAsia="en-US"/>
+        </w:rPr>
+        <w:t xml:space="preserve"> query types such as facet query, functional query and combining multiple query parameters to achieve the desired result.</w:t>
+      </w:r>
+    </w:p>
+    <w:p>
+      <w:pPr>
+        <w:widowControl w:val="0"/>
+        <w:autoSpaceDE w:val="0"/>
+        <w:autoSpaceDN w:val="0"/>
+        <w:adjustRightInd w:val="0"/>
+        <w:spacing w:after="0"/>
+        <w:jc w:val="both"/>
+        <w:rPr>
+          <w:rFonts w:cs="Times New Roman"/>
+          <w:color w:val="auto"/>
+          <w:sz w:val="24"/>
+          <w:szCs w:val="23"/>
+          <w:lang w:eastAsia="en-US"/>
+        </w:rPr>
+      </w:pPr>
+      <w:r>
+        <w:rPr>
+          <w:rFonts w:cs="Times New Roman"/>
+          <w:color w:val="auto"/>
+          <w:sz w:val="24"/>
+          <w:szCs w:val="23"/>
+          <w:lang w:eastAsia="en-US"/>
+        </w:rPr>
+        <w:t xml:space="preserve">Upgrading </w:t>
       </w:r>
       <w:proofErr w:type="spellStart"/>
       <w:r>
         <w:rPr>
-          <w:sz w:val="22"/>
-          <w:szCs w:val="22"/>
+          <w:rFonts w:cs="Times New Roman"/>
+          <w:color w:val="auto"/>
+          <w:sz w:val="24"/>
+          <w:szCs w:val="23"/>
+          <w:lang w:eastAsia="en-US"/>
         </w:rPr>
         <w:t>SolrCell</w:t>
       </w:r>
       <w:proofErr w:type="spellEnd"/>
       <w:r>
         <w:rPr>
-          <w:sz w:val="22"/>
-          <w:szCs w:val="22"/>
-        </w:rPr>
-        <w:t xml:space="preserve"> to avoid tweaking of </w:t>
+          <w:rFonts w:cs="Times New Roman"/>
+          <w:color w:val="auto"/>
+          <w:sz w:val="24"/>
+          <w:szCs w:val="23"/>
+          <w:lang w:eastAsia="en-US"/>
+        </w:rPr>
+        <w:t xml:space="preserve"> to include 1.11-SNAPSHOT </w:t>
       </w:r>
       <w:proofErr w:type="spellStart"/>
       <w:r>
         <w:rPr>
-          <w:sz w:val="22"/>
-          <w:szCs w:val="22"/>
-        </w:rPr>
-        <w:t>ExtractRequestHandler</w:t>
+          <w:rFonts w:cs="Times New Roman"/>
+          <w:color w:val="auto"/>
+          <w:sz w:val="24"/>
+          <w:szCs w:val="23"/>
+          <w:lang w:eastAsia="en-US"/>
+        </w:rPr>
+        <w:t>tika</w:t>
       </w:r>
       <w:proofErr w:type="spellEnd"/>
       <w:r>
         <w:rPr>
-          <w:sz w:val="22"/>
-          <w:szCs w:val="22"/>
-        </w:rPr>
-        <w:t xml:space="preserve">. </w:t>
-      </w:r>
-      <w:r>
-        <w:rPr>
-          <w:sz w:val="22"/>
-          <w:szCs w:val="22"/>
-        </w:rPr>
-        <w:t>I</w:t>
-      </w:r>
-      <w:r>
-        <w:rPr>
-          <w:sz w:val="22"/>
-          <w:szCs w:val="22"/>
-        </w:rPr>
-        <w:t>ndexing</w:t>
-      </w:r>
-      <w:r>
-        <w:rPr>
-          <w:sz w:val="22"/>
-          <w:szCs w:val="22"/>
-        </w:rPr>
-        <w:t xml:space="preserve"> using </w:t>
+          <w:rFonts w:cs="Times New Roman"/>
+          <w:color w:val="auto"/>
+          <w:sz w:val="24"/>
+          <w:szCs w:val="23"/>
+          <w:lang w:eastAsia="en-US"/>
+        </w:rPr>
+        <w:t xml:space="preserve"> trunk. Though this looked straight forward, it required to dig deeper into the JIRA issues of </w:t>
       </w:r>
       <w:proofErr w:type="spellStart"/>
       <w:r>
         <w:rPr>
-          <w:sz w:val="22"/>
-          <w:szCs w:val="22"/>
-        </w:rPr>
-        <w:t>Solrpy</w:t>
+          <w:rFonts w:cs="Times New Roman"/>
+          <w:color w:val="auto"/>
+          <w:sz w:val="24"/>
+          <w:szCs w:val="23"/>
+          <w:lang w:eastAsia="en-US"/>
+        </w:rPr>
+        <w:t>tika</w:t>
       </w:r>
       <w:proofErr w:type="spellEnd"/>
       <w:r>
         <w:rPr>
-          <w:sz w:val="22"/>
-          <w:szCs w:val="22"/>
-        </w:rPr>
-        <w:t xml:space="preserve"> was</w:t>
-      </w:r>
-      <w:r>
-        <w:rPr>
-          <w:sz w:val="22"/>
-          <w:szCs w:val="22"/>
-        </w:rPr>
-        <w:t xml:space="preserve"> easier</w:t>
-      </w:r>
-      <w:r>
-        <w:rPr>
-          <w:sz w:val="22"/>
-          <w:szCs w:val="22"/>
-        </w:rPr>
-        <w:t xml:space="preserve"> </w:t>
-      </w:r>
-      <w:r>
-        <w:rPr>
-          <w:sz w:val="22"/>
-          <w:szCs w:val="22"/>
-        </w:rPr>
-        <w:t>because of the flexibility it provides. Nutch/</w:t>
+          <w:rFonts w:cs="Times New Roman"/>
+          <w:color w:val="auto"/>
+          <w:sz w:val="24"/>
+          <w:szCs w:val="23"/>
+          <w:lang w:eastAsia="en-US"/>
+        </w:rPr>
+        <w:t xml:space="preserve"> trunk </w:t>
       </w:r>
       <w:proofErr w:type="spellStart"/>
       <w:r>
         <w:rPr>
-          <w:sz w:val="22"/>
-          <w:szCs w:val="22"/>
-        </w:rPr>
-        <w:t>Tika</w:t>
+          <w:rFonts w:cs="Times New Roman"/>
+          <w:color w:val="auto"/>
+          <w:sz w:val="24"/>
+          <w:szCs w:val="23"/>
+          <w:lang w:eastAsia="en-US"/>
+        </w:rPr>
+        <w:t>upgradation</w:t>
       </w:r>
       <w:proofErr w:type="spellEnd"/>
       <w:r>
         <w:rPr>
-          <w:sz w:val="22"/>
-          <w:szCs w:val="22"/>
-        </w:rPr>
-        <w:t xml:space="preserve"> + </w:t>
+          <w:rFonts w:cs="Times New Roman"/>
+          <w:color w:val="auto"/>
+          <w:sz w:val="24"/>
+          <w:szCs w:val="23"/>
+          <w:lang w:eastAsia="en-US"/>
+        </w:rPr>
+        <w:t xml:space="preserve"> for </w:t>
       </w:r>
       <w:proofErr w:type="spellStart"/>
       <w:r>
         <w:rPr>
-          <w:sz w:val="22"/>
-          <w:szCs w:val="22"/>
-        </w:rPr>
-        <w:t>SolrIndexing</w:t>
+          <w:rFonts w:cs="Times New Roman"/>
+          <w:color w:val="auto"/>
+          <w:sz w:val="24"/>
+          <w:szCs w:val="23"/>
+          <w:lang w:eastAsia="en-US"/>
+        </w:rPr>
+        <w:t>SolrCell</w:t>
       </w:r>
       <w:proofErr w:type="spellEnd"/>
       <w:r>
         <w:rPr>
-          <w:sz w:val="22"/>
-          <w:szCs w:val="22"/>
-        </w:rPr>
-        <w:t xml:space="preserve"> cannot add fields during </w:t>
+          <w:rFonts w:cs="Times New Roman"/>
+          <w:color w:val="auto"/>
+          <w:sz w:val="24"/>
+          <w:szCs w:val="23"/>
+          <w:lang w:eastAsia="en-US"/>
+        </w:rPr>
+        <w:t>. Detailed analysis of JIRA issues helped us to identify the right ivy-</w:t>
       </w:r>
       <w:proofErr w:type="spellStart"/>
       <w:r>
         <w:rPr>
-          <w:sz w:val="22"/>
-          <w:szCs w:val="22"/>
-        </w:rPr>
-        <w:t>POSTing</w:t>
+          <w:rFonts w:cs="Times New Roman"/>
+          <w:color w:val="auto"/>
+          <w:sz w:val="24"/>
+          <w:szCs w:val="23"/>
+          <w:lang w:eastAsia="en-US"/>
+        </w:rPr>
+        <w:t>verisons</w:t>
       </w:r>
       <w:proofErr w:type="spellEnd"/>
       <w:r>
         <w:rPr>
-          <w:sz w:val="22"/>
-          <w:szCs w:val="22"/>
-        </w:rPr>
-        <w:t xml:space="preserve"> of data. The fields that are mentioned in the Schema.xml are taken by default and whatever </w:t>
+          <w:rFonts w:cs="Times New Roman"/>
+          <w:color w:val="auto"/>
+          <w:sz w:val="24"/>
+          <w:szCs w:val="23"/>
+          <w:lang w:eastAsia="en-US"/>
+        </w:rPr>
+        <w:t xml:space="preserve">-properties wherein the required version of </w:t>
       </w:r>
       <w:proofErr w:type="spellStart"/>
       <w:r>
         <w:rPr>
-          <w:sz w:val="22"/>
-          <w:szCs w:val="22"/>
-        </w:rPr>
-        <w:t>Tika</w:t>
+          <w:rFonts w:cs="Times New Roman"/>
+          <w:color w:val="auto"/>
+          <w:sz w:val="24"/>
+          <w:szCs w:val="23"/>
+          <w:lang w:eastAsia="en-US"/>
+        </w:rPr>
+        <w:t>tika</w:t>
       </w:r>
       <w:proofErr w:type="spellEnd"/>
       <w:r>
         <w:rPr>
-          <w:sz w:val="22"/>
-          <w:szCs w:val="22"/>
-        </w:rPr>
-        <w:t xml:space="preserve"> generates with respect to those fields are indexed automatically. The indexing</w:t>
-      </w:r>
-      <w:r>
-        <w:rPr>
-          <w:sz w:val="22"/>
-          <w:szCs w:val="22"/>
-        </w:rPr>
-        <w:t xml:space="preserve"> process is very rigid. </w:t>
+          <w:rFonts w:cs="Times New Roman"/>
+          <w:color w:val="auto"/>
+          <w:sz w:val="24"/>
+          <w:szCs w:val="23"/>
+          <w:lang w:eastAsia="en-US"/>
+        </w:rPr>
+        <w:t xml:space="preserve"> had to be updated.</w:t>
+      </w:r>
+    </w:p>
+    <w:p>
+      <w:pPr>
+        <w:widowControl w:val="0"/>
+        <w:autoSpaceDE w:val="0"/>
+        <w:autoSpaceDN w:val="0"/>
+        <w:adjustRightInd w:val="0"/>
+        <w:spacing w:after="0"/>
+        <w:jc w:val="both"/>
+        <w:rPr>
+          <w:rFonts w:cs="Times New Roman"/>
+          <w:color w:val="auto"/>
+          <w:sz w:val="24"/>
+          <w:szCs w:val="23"/>
+          <w:lang w:eastAsia="en-US"/>
+        </w:rPr>
+      </w:pPr>
+      <w:r>
+        <w:rPr>
+          <w:rFonts w:cs="Times New Roman"/>
+          <w:color w:val="auto"/>
+          <w:sz w:val="24"/>
+          <w:szCs w:val="23"/>
+          <w:lang w:eastAsia="en-US"/>
+        </w:rPr>
+        <w:t xml:space="preserve">Working with the open source technologies such as Geo Topic Parser, OCR and Annotating the </w:t>
       </w:r>
       <w:proofErr w:type="spellStart"/>
       <w:r>
         <w:rPr>
-          <w:sz w:val="22"/>
-          <w:szCs w:val="22"/>
-        </w:rPr>
-        <w:t>Solrpy</w:t>
+          <w:rFonts w:cs="Times New Roman"/>
+          <w:color w:val="auto"/>
+          <w:sz w:val="24"/>
+          <w:szCs w:val="23"/>
+          <w:lang w:eastAsia="en-US"/>
+        </w:rPr>
+        <w:t>Solr</w:t>
       </w:r>
       <w:proofErr w:type="spellEnd"/>
       <w:r>
         <w:rPr>
-          <w:sz w:val="22"/>
-          <w:szCs w:val="22"/>
-        </w:rPr>
-        <w:t xml:space="preserve"> allows adding content in </w:t>
-      </w:r>
-      <w:proofErr w:type="gramStart"/>
-      <w:r>
-        <w:rPr>
-          <w:sz w:val="22"/>
-          <w:szCs w:val="22"/>
-        </w:rPr>
-        <w:t>a</w:t>
-      </w:r>
-      <w:proofErr w:type="gramEnd"/>
-      <w:r>
-        <w:rPr>
-          <w:sz w:val="22"/>
-          <w:szCs w:val="22"/>
-        </w:rPr>
-        <w:t xml:space="preserve"> easy manner with dynamic field generation.</w:t>
-      </w:r>
-      <w:r>
-        <w:rPr>
-          <w:sz w:val="22"/>
-          <w:szCs w:val="22"/>
-        </w:rPr>
-        <w:t xml:space="preserve"> This approach enabled us to answer the queries of Task #4 efficiently as the indexed data contained additional fields relative to Nutch/</w:t>
-      </w:r>
-      <w:proofErr w:type="spellStart"/>
-      <w:r>
-        <w:rPr>
-          <w:sz w:val="22"/>
-          <w:szCs w:val="22"/>
-        </w:rPr>
-        <w:t>Tika</w:t>
-      </w:r>
-      <w:proofErr w:type="spellEnd"/>
-      <w:r>
-        <w:rPr>
-          <w:sz w:val="22"/>
-          <w:szCs w:val="22"/>
-        </w:rPr>
-        <w:t xml:space="preserve"> + </w:t>
-      </w:r>
-      <w:proofErr w:type="spellStart"/>
-      <w:r>
-        <w:rPr>
-          <w:sz w:val="22"/>
-          <w:szCs w:val="22"/>
-        </w:rPr>
-        <w:t>Solrindexing</w:t>
-      </w:r>
-      <w:proofErr w:type="spellEnd"/>
-      <w:r>
-        <w:rPr>
-          <w:sz w:val="22"/>
-          <w:szCs w:val="22"/>
-        </w:rPr>
-        <w:t>.</w:t>
-      </w:r>
+          <w:rFonts w:cs="Times New Roman"/>
+          <w:color w:val="auto"/>
+          <w:sz w:val="24"/>
+          <w:szCs w:val="23"/>
+          <w:lang w:eastAsia="en-US"/>
+        </w:rPr>
+        <w:t xml:space="preserve"> documents with the developed link based relevancy algorithms. This led us to be pro active in open source forums on Apache wherein we could get solutions by posting our queries. </w:t>
+      </w:r>
+    </w:p>
+    <w:p>
+      <w:pPr>
+        <w:widowControl w:val="0"/>
+        <w:autoSpaceDE w:val="0"/>
+        <w:autoSpaceDN w:val="0"/>
+        <w:adjustRightInd w:val="0"/>
+        <w:spacing w:after="0"/>
+        <w:jc w:val="both"/>
+        <w:rPr>
+          <w:rFonts w:cs="Times New Roman"/>
+          <w:color w:val="auto"/>
+          <w:sz w:val="24"/>
+          <w:szCs w:val="23"/>
+          <w:lang w:eastAsia="en-US"/>
+        </w:rPr>
+      </w:pPr>
     </w:p>
     <w:sectPr>
       <w:headerReference w:type="default" r:id="rId18"/>
       <w:footerReference w:type="default" r:id="rId19"/>
       <w:pgSz w:w="12240" w:h="15840"/>
-      <w:pgMar w:top="1440" w:right="1800" w:bottom="1440" w:left="1800" w:header="720" w:footer="432" w:gutter="0"/>
+      <w:pgMar w:top="720" w:right="720" w:bottom="720" w:left="720" w:header="720" w:footer="432" w:gutter="0"/>
       <w:pgNumType w:start="0"/>
       <w:cols w:space="720"/>
       <w:titlePg/>
@@ -8661,7 +9276,7 @@
       <w:rPr>
         <w:noProof/>
       </w:rPr>
-      <w:t>2</w:t>
+      <w:t>1</w:t>
     </w:r>
     <w:r>
       <w:rPr>
@@ -17844,30 +18459,30 @@
     </dgm:pt>
   </dgm:ptLst>
   <dgm:cxnLst>
-    <dgm:cxn modelId="{492F5F1C-EE12-4242-B91F-3189348E6184}" type="presOf" srcId="{F3104A6C-0A41-B547-A2C2-62F5F23A0002}" destId="{379097A8-A081-B14B-9DED-35D8E6E1A20B}" srcOrd="0" destOrd="0" presId="urn:microsoft.com/office/officeart/2005/8/layout/chevron2"/>
-    <dgm:cxn modelId="{B854F603-D8EC-3141-96DD-12F150448767}" type="presOf" srcId="{C47371DE-1FD0-D144-9090-21D863CA8887}" destId="{379097A8-A081-B14B-9DED-35D8E6E1A20B}" srcOrd="0" destOrd="1" presId="urn:microsoft.com/office/officeart/2005/8/layout/chevron2"/>
-    <dgm:cxn modelId="{014C4F2B-DB0F-1347-8331-935D23B8A22E}" type="presOf" srcId="{B6C4EAE8-F053-F940-A0B5-C922542CD901}" destId="{ECC357D7-48D4-BE4B-AE6D-CAF6C9AE7B00}" srcOrd="0" destOrd="0" presId="urn:microsoft.com/office/officeart/2005/8/layout/chevron2"/>
-    <dgm:cxn modelId="{57C2C017-A42E-B74E-BACF-9C1BC0CE3A98}" type="presOf" srcId="{15314362-018A-9F46-8CB9-A53CA32B539F}" destId="{7675ED9E-4225-4F4A-8520-FDDF5C912278}" srcOrd="0" destOrd="0" presId="urn:microsoft.com/office/officeart/2005/8/layout/chevron2"/>
+    <dgm:cxn modelId="{229DD317-A45F-1944-A284-E43E3E38F58F}" type="presOf" srcId="{368E0867-2FB9-F84F-9C4F-280CB24280FB}" destId="{9F5B108B-CD8F-E94D-BB83-53962EC8734D}" srcOrd="0" destOrd="0" presId="urn:microsoft.com/office/officeart/2005/8/layout/chevron2"/>
+    <dgm:cxn modelId="{58488AE2-75BA-7247-8E0B-11C62E01393F}" type="presOf" srcId="{983BA10D-EA23-C24B-AE8E-4FBE398C52A8}" destId="{F4E79168-5E62-F343-948A-361B9CFA604E}" srcOrd="0" destOrd="0" presId="urn:microsoft.com/office/officeart/2005/8/layout/chevron2"/>
+    <dgm:cxn modelId="{79C30CDF-9DB5-104A-A6B6-A7AE684041D5}" type="presOf" srcId="{C47371DE-1FD0-D144-9090-21D863CA8887}" destId="{379097A8-A081-B14B-9DED-35D8E6E1A20B}" srcOrd="0" destOrd="1" presId="urn:microsoft.com/office/officeart/2005/8/layout/chevron2"/>
     <dgm:cxn modelId="{80F8B720-98C0-8643-928A-64D7CA48DC85}" srcId="{983BA10D-EA23-C24B-AE8E-4FBE398C52A8}" destId="{368E0867-2FB9-F84F-9C4F-280CB24280FB}" srcOrd="2" destOrd="0" parTransId="{D734AF92-8D0D-7F44-8BA0-AE0D04EB1D6C}" sibTransId="{4825A55D-11EE-1743-AEA4-E5854B506CA5}"/>
     <dgm:cxn modelId="{E1325017-D3CD-FC4A-8174-81F87B9B07A9}" srcId="{2FC56E0D-CE1D-2146-A08A-8C641BA6DA76}" destId="{F3104A6C-0A41-B547-A2C2-62F5F23A0002}" srcOrd="0" destOrd="0" parTransId="{3201C8AC-FC12-8E4F-B6DD-0A37E0FCFDD7}" sibTransId="{2CDA9B45-598A-6746-A0FA-FBADE78E2143}"/>
     <dgm:cxn modelId="{9345569A-1A9D-EE4C-A94B-4CAA5FE9E066}" srcId="{983BA10D-EA23-C24B-AE8E-4FBE398C52A8}" destId="{15314362-018A-9F46-8CB9-A53CA32B539F}" srcOrd="0" destOrd="0" parTransId="{58A4E455-811E-C54F-A3F6-B8673CEB3702}" sibTransId="{C7D1237B-0FFC-8D4D-98F5-B4FA718D20A1}"/>
-    <dgm:cxn modelId="{B8461EF9-0A5D-3C45-923A-D5C647EF376E}" type="presOf" srcId="{983BA10D-EA23-C24B-AE8E-4FBE398C52A8}" destId="{F4E79168-5E62-F343-948A-361B9CFA604E}" srcOrd="0" destOrd="0" presId="urn:microsoft.com/office/officeart/2005/8/layout/chevron2"/>
-    <dgm:cxn modelId="{21C9B71C-B702-E24E-BC77-6A7F23D36D22}" type="presOf" srcId="{2FC56E0D-CE1D-2146-A08A-8C641BA6DA76}" destId="{DDEFFD2C-30EE-5F40-AED9-E3C5CD14501C}" srcOrd="0" destOrd="0" presId="urn:microsoft.com/office/officeart/2005/8/layout/chevron2"/>
     <dgm:cxn modelId="{43EF36EB-0873-AC4B-A70F-90A7D6A8D2A2}" srcId="{2FC56E0D-CE1D-2146-A08A-8C641BA6DA76}" destId="{C47371DE-1FD0-D144-9090-21D863CA8887}" srcOrd="1" destOrd="0" parTransId="{47C1BB08-B1C2-BA47-87EF-D00AA340AAF6}" sibTransId="{8F9A4868-E15B-2841-B157-E854C6F30E41}"/>
-    <dgm:cxn modelId="{CD5BA995-E787-CC4D-9E8B-8D157C058B75}" type="presOf" srcId="{368E0867-2FB9-F84F-9C4F-280CB24280FB}" destId="{9F5B108B-CD8F-E94D-BB83-53962EC8734D}" srcOrd="0" destOrd="0" presId="urn:microsoft.com/office/officeart/2005/8/layout/chevron2"/>
+    <dgm:cxn modelId="{C73299E0-BDE3-B64B-8F84-3DDE3330386D}" type="presOf" srcId="{15314362-018A-9F46-8CB9-A53CA32B539F}" destId="{7675ED9E-4225-4F4A-8520-FDDF5C912278}" srcOrd="0" destOrd="0" presId="urn:microsoft.com/office/officeart/2005/8/layout/chevron2"/>
+    <dgm:cxn modelId="{55E9F566-4421-6C40-BE6F-66B5B0667140}" type="presOf" srcId="{B6C4EAE8-F053-F940-A0B5-C922542CD901}" destId="{ECC357D7-48D4-BE4B-AE6D-CAF6C9AE7B00}" srcOrd="0" destOrd="0" presId="urn:microsoft.com/office/officeart/2005/8/layout/chevron2"/>
+    <dgm:cxn modelId="{347FAFA6-6304-6540-A21C-4571054D204E}" type="presOf" srcId="{2FC56E0D-CE1D-2146-A08A-8C641BA6DA76}" destId="{DDEFFD2C-30EE-5F40-AED9-E3C5CD14501C}" srcOrd="0" destOrd="0" presId="urn:microsoft.com/office/officeart/2005/8/layout/chevron2"/>
+    <dgm:cxn modelId="{B89F1916-D06D-EF40-9A27-77BFCA405584}" type="presOf" srcId="{F3104A6C-0A41-B547-A2C2-62F5F23A0002}" destId="{379097A8-A081-B14B-9DED-35D8E6E1A20B}" srcOrd="0" destOrd="0" presId="urn:microsoft.com/office/officeart/2005/8/layout/chevron2"/>
     <dgm:cxn modelId="{3DE29967-9A9D-8D4B-A4FC-387844433241}" srcId="{983BA10D-EA23-C24B-AE8E-4FBE398C52A8}" destId="{2FC56E0D-CE1D-2146-A08A-8C641BA6DA76}" srcOrd="1" destOrd="0" parTransId="{C599D9E9-ADEE-B24F-BBCF-36C3C0986C5E}" sibTransId="{4C576595-C664-254E-8E69-5B753510F714}"/>
     <dgm:cxn modelId="{FE384FF5-6D8C-214B-A7A8-753700CD1AC0}" srcId="{368E0867-2FB9-F84F-9C4F-280CB24280FB}" destId="{B6C4EAE8-F053-F940-A0B5-C922542CD901}" srcOrd="0" destOrd="0" parTransId="{286E7684-CEB9-BA42-B276-9797F94CAF6F}" sibTransId="{BF0C9F07-EDA2-4242-8489-A55BE54452D1}"/>
-    <dgm:cxn modelId="{9ADB8234-C76F-6344-9888-B91BAACD89C3}" type="presParOf" srcId="{F4E79168-5E62-F343-948A-361B9CFA604E}" destId="{F37D7A41-EA1B-5242-BFCE-1E25CCCD877B}" srcOrd="0" destOrd="0" presId="urn:microsoft.com/office/officeart/2005/8/layout/chevron2"/>
-    <dgm:cxn modelId="{E4E41582-C266-744A-9338-AA0306AEFF72}" type="presParOf" srcId="{F37D7A41-EA1B-5242-BFCE-1E25CCCD877B}" destId="{7675ED9E-4225-4F4A-8520-FDDF5C912278}" srcOrd="0" destOrd="0" presId="urn:microsoft.com/office/officeart/2005/8/layout/chevron2"/>
-    <dgm:cxn modelId="{34524139-E3BA-2842-AB4A-BF3A09E64F7E}" type="presParOf" srcId="{F37D7A41-EA1B-5242-BFCE-1E25CCCD877B}" destId="{20CBF735-1C45-0E46-B563-9BBBBF8739E5}" srcOrd="1" destOrd="0" presId="urn:microsoft.com/office/officeart/2005/8/layout/chevron2"/>
-    <dgm:cxn modelId="{44DBC263-2C58-2348-8427-4486D336127B}" type="presParOf" srcId="{F4E79168-5E62-F343-948A-361B9CFA604E}" destId="{E28203AC-3B91-1641-9899-E27F37F3427C}" srcOrd="1" destOrd="0" presId="urn:microsoft.com/office/officeart/2005/8/layout/chevron2"/>
-    <dgm:cxn modelId="{43518F6E-CE39-CA42-B719-23B844DB715A}" type="presParOf" srcId="{F4E79168-5E62-F343-948A-361B9CFA604E}" destId="{84B9DC90-C3AC-7449-AB17-60B7E53E6C87}" srcOrd="2" destOrd="0" presId="urn:microsoft.com/office/officeart/2005/8/layout/chevron2"/>
-    <dgm:cxn modelId="{064F1160-C661-5D43-AA11-F2AE2F5A2192}" type="presParOf" srcId="{84B9DC90-C3AC-7449-AB17-60B7E53E6C87}" destId="{DDEFFD2C-30EE-5F40-AED9-E3C5CD14501C}" srcOrd="0" destOrd="0" presId="urn:microsoft.com/office/officeart/2005/8/layout/chevron2"/>
-    <dgm:cxn modelId="{53FD7F17-E68A-2243-BEA6-F105C2B78121}" type="presParOf" srcId="{84B9DC90-C3AC-7449-AB17-60B7E53E6C87}" destId="{379097A8-A081-B14B-9DED-35D8E6E1A20B}" srcOrd="1" destOrd="0" presId="urn:microsoft.com/office/officeart/2005/8/layout/chevron2"/>
-    <dgm:cxn modelId="{C126579D-EDDC-E642-8436-905E709D70AB}" type="presParOf" srcId="{F4E79168-5E62-F343-948A-361B9CFA604E}" destId="{62D0D8C0-2A46-9946-8A6F-CFDE04E2EAE6}" srcOrd="3" destOrd="0" presId="urn:microsoft.com/office/officeart/2005/8/layout/chevron2"/>
-    <dgm:cxn modelId="{84F3C86F-A2B4-B24C-888A-C01E8C5B9B63}" type="presParOf" srcId="{F4E79168-5E62-F343-948A-361B9CFA604E}" destId="{70996EDB-D96B-BC47-8E3F-46BB447DD59B}" srcOrd="4" destOrd="0" presId="urn:microsoft.com/office/officeart/2005/8/layout/chevron2"/>
-    <dgm:cxn modelId="{B60AABCD-ED83-CE42-865D-7E9161E3CD96}" type="presParOf" srcId="{70996EDB-D96B-BC47-8E3F-46BB447DD59B}" destId="{9F5B108B-CD8F-E94D-BB83-53962EC8734D}" srcOrd="0" destOrd="0" presId="urn:microsoft.com/office/officeart/2005/8/layout/chevron2"/>
-    <dgm:cxn modelId="{CF08D4F0-8456-8C4E-8608-064916165F8D}" type="presParOf" srcId="{70996EDB-D96B-BC47-8E3F-46BB447DD59B}" destId="{ECC357D7-48D4-BE4B-AE6D-CAF6C9AE7B00}" srcOrd="1" destOrd="0" presId="urn:microsoft.com/office/officeart/2005/8/layout/chevron2"/>
+    <dgm:cxn modelId="{97DB5937-A789-044D-BE5C-5BA34573BE11}" type="presParOf" srcId="{F4E79168-5E62-F343-948A-361B9CFA604E}" destId="{F37D7A41-EA1B-5242-BFCE-1E25CCCD877B}" srcOrd="0" destOrd="0" presId="urn:microsoft.com/office/officeart/2005/8/layout/chevron2"/>
+    <dgm:cxn modelId="{4E489C15-0F98-3B4B-A8F8-545F5A46996B}" type="presParOf" srcId="{F37D7A41-EA1B-5242-BFCE-1E25CCCD877B}" destId="{7675ED9E-4225-4F4A-8520-FDDF5C912278}" srcOrd="0" destOrd="0" presId="urn:microsoft.com/office/officeart/2005/8/layout/chevron2"/>
+    <dgm:cxn modelId="{5B87C29E-6154-624A-ADA7-97D79811DAE3}" type="presParOf" srcId="{F37D7A41-EA1B-5242-BFCE-1E25CCCD877B}" destId="{20CBF735-1C45-0E46-B563-9BBBBF8739E5}" srcOrd="1" destOrd="0" presId="urn:microsoft.com/office/officeart/2005/8/layout/chevron2"/>
+    <dgm:cxn modelId="{3C2ECAD8-35DB-4543-9939-26ECC6E9CE3A}" type="presParOf" srcId="{F4E79168-5E62-F343-948A-361B9CFA604E}" destId="{E28203AC-3B91-1641-9899-E27F37F3427C}" srcOrd="1" destOrd="0" presId="urn:microsoft.com/office/officeart/2005/8/layout/chevron2"/>
+    <dgm:cxn modelId="{A501F7FD-9245-1B41-A2CE-F84A00466621}" type="presParOf" srcId="{F4E79168-5E62-F343-948A-361B9CFA604E}" destId="{84B9DC90-C3AC-7449-AB17-60B7E53E6C87}" srcOrd="2" destOrd="0" presId="urn:microsoft.com/office/officeart/2005/8/layout/chevron2"/>
+    <dgm:cxn modelId="{49CF7820-2515-0E40-BB34-D925B63C6AAE}" type="presParOf" srcId="{84B9DC90-C3AC-7449-AB17-60B7E53E6C87}" destId="{DDEFFD2C-30EE-5F40-AED9-E3C5CD14501C}" srcOrd="0" destOrd="0" presId="urn:microsoft.com/office/officeart/2005/8/layout/chevron2"/>
+    <dgm:cxn modelId="{74ED5D5C-BE0A-8A42-B20B-10D2B5B1B966}" type="presParOf" srcId="{84B9DC90-C3AC-7449-AB17-60B7E53E6C87}" destId="{379097A8-A081-B14B-9DED-35D8E6E1A20B}" srcOrd="1" destOrd="0" presId="urn:microsoft.com/office/officeart/2005/8/layout/chevron2"/>
+    <dgm:cxn modelId="{9EB9E66C-03C6-2B42-B09E-53F514AD4730}" type="presParOf" srcId="{F4E79168-5E62-F343-948A-361B9CFA604E}" destId="{62D0D8C0-2A46-9946-8A6F-CFDE04E2EAE6}" srcOrd="3" destOrd="0" presId="urn:microsoft.com/office/officeart/2005/8/layout/chevron2"/>
+    <dgm:cxn modelId="{F524DD3A-1329-B246-A8DE-6FC2D23B611E}" type="presParOf" srcId="{F4E79168-5E62-F343-948A-361B9CFA604E}" destId="{70996EDB-D96B-BC47-8E3F-46BB447DD59B}" srcOrd="4" destOrd="0" presId="urn:microsoft.com/office/officeart/2005/8/layout/chevron2"/>
+    <dgm:cxn modelId="{6DC7E981-4EDC-CF48-9FCF-D69AEDAFDFB1}" type="presParOf" srcId="{70996EDB-D96B-BC47-8E3F-46BB447DD59B}" destId="{9F5B108B-CD8F-E94D-BB83-53962EC8734D}" srcOrd="0" destOrd="0" presId="urn:microsoft.com/office/officeart/2005/8/layout/chevron2"/>
+    <dgm:cxn modelId="{F729378D-7176-3A40-AC8E-D994AC996E6D}" type="presParOf" srcId="{70996EDB-D96B-BC47-8E3F-46BB447DD59B}" destId="{ECC357D7-48D4-BE4B-AE6D-CAF6C9AE7B00}" srcOrd="1" destOrd="0" presId="urn:microsoft.com/office/officeart/2005/8/layout/chevron2"/>
   </dgm:cxnLst>
   <dgm:bg/>
   <dgm:whole/>
@@ -17894,8 +18509,8 @@
       </dsp:nvSpPr>
       <dsp:spPr>
         <a:xfrm rot="5400000">
-          <a:off x="-180022" y="180877"/>
-          <a:ext cx="1200150" cy="840105"/>
+          <a:off x="-155143" y="156768"/>
+          <a:ext cx="1034288" cy="724001"/>
         </a:xfrm>
         <a:prstGeom prst="chevron">
           <a:avLst/>
@@ -17981,12 +18596,12 @@
         </a:fontRef>
       </dsp:style>
       <dsp:txBody>
-        <a:bodyPr spcFirstLastPara="0" vert="horz" wrap="square" lIns="5080" tIns="5080" rIns="5080" bIns="5080" numCol="1" spcCol="1270" anchor="ctr" anchorCtr="0">
+        <a:bodyPr spcFirstLastPara="0" vert="horz" wrap="square" lIns="4445" tIns="4445" rIns="4445" bIns="4445" numCol="1" spcCol="1270" anchor="ctr" anchorCtr="0">
           <a:noAutofit/>
         </a:bodyPr>
         <a:lstStyle/>
         <a:p>
-          <a:pPr lvl="0" algn="ctr" defTabSz="355600">
+          <a:pPr lvl="0" algn="ctr" defTabSz="311150">
             <a:lnSpc>
               <a:spcPct val="90000"/>
             </a:lnSpc>
@@ -17998,14 +18613,14 @@
             </a:spcAft>
           </a:pPr>
           <a:r>
-            <a:rPr lang="en-US" sz="800" kern="1200"/>
+            <a:rPr lang="en-US" sz="700" kern="1200"/>
             <a:t>Metadata features of indexed docs</a:t>
           </a:r>
         </a:p>
       </dsp:txBody>
       <dsp:txXfrm rot="-5400000">
-        <a:off x="1" y="420908"/>
-        <a:ext cx="840105" cy="360045"/>
+        <a:off x="1" y="363626"/>
+        <a:ext cx="724001" cy="310287"/>
       </dsp:txXfrm>
     </dsp:sp>
     <dsp:sp modelId="{20CBF735-1C45-0E46-B563-9BBBBF8739E5}">
@@ -18015,8 +18630,8 @@
       </dsp:nvSpPr>
       <dsp:spPr>
         <a:xfrm rot="5400000">
-          <a:off x="2773203" y="-1932243"/>
-          <a:ext cx="780097" cy="4646295"/>
+          <a:off x="3213874" y="-2488247"/>
+          <a:ext cx="672287" cy="5652033"/>
         </a:xfrm>
         <a:prstGeom prst="round2SameRect">
           <a:avLst/>
@@ -18063,8 +18678,8 @@
       </dsp:nvSpPr>
       <dsp:spPr>
         <a:xfrm rot="5400000">
-          <a:off x="-180022" y="1180147"/>
-          <a:ext cx="1200150" cy="840105"/>
+          <a:off x="-155143" y="985469"/>
+          <a:ext cx="1034288" cy="724001"/>
         </a:xfrm>
         <a:prstGeom prst="chevron">
           <a:avLst/>
@@ -18150,12 +18765,12 @@
         </a:fontRef>
       </dsp:style>
       <dsp:txBody>
-        <a:bodyPr spcFirstLastPara="0" vert="horz" wrap="square" lIns="5080" tIns="5080" rIns="5080" bIns="5080" numCol="1" spcCol="1270" anchor="ctr" anchorCtr="0">
+        <a:bodyPr spcFirstLastPara="0" vert="horz" wrap="square" lIns="4445" tIns="4445" rIns="4445" bIns="4445" numCol="1" spcCol="1270" anchor="ctr" anchorCtr="0">
           <a:noAutofit/>
         </a:bodyPr>
         <a:lstStyle/>
         <a:p>
-          <a:pPr lvl="0" algn="ctr" defTabSz="355600">
+          <a:pPr lvl="0" algn="ctr" defTabSz="311150">
             <a:lnSpc>
               <a:spcPct val="90000"/>
             </a:lnSpc>
@@ -18167,19 +18782,19 @@
             </a:spcAft>
           </a:pPr>
           <a:r>
-            <a:rPr lang="en-US" sz="800" kern="1200"/>
+            <a:rPr lang="en-US" sz="700" kern="1200"/>
             <a:t>Document object containing</a:t>
           </a:r>
           <a:r>
-            <a:rPr lang="en-US" sz="800" kern="1200" baseline="0"/>
+            <a:rPr lang="en-US" sz="700" kern="1200" baseline="0"/>
             <a:t> metadata</a:t>
           </a:r>
-          <a:endParaRPr lang="en-US" sz="800" kern="1200"/>
+          <a:endParaRPr lang="en-US" sz="700" kern="1200"/>
         </a:p>
       </dsp:txBody>
       <dsp:txXfrm rot="-5400000">
-        <a:off x="1" y="1420178"/>
-        <a:ext cx="840105" cy="360045"/>
+        <a:off x="1" y="1192327"/>
+        <a:ext cx="724001" cy="310287"/>
       </dsp:txXfrm>
     </dsp:sp>
     <dsp:sp modelId="{379097A8-A081-B14B-9DED-35D8E6E1A20B}">
@@ -18189,8 +18804,8 @@
       </dsp:nvSpPr>
       <dsp:spPr>
         <a:xfrm rot="5400000">
-          <a:off x="2773203" y="-932973"/>
-          <a:ext cx="780097" cy="4646295"/>
+          <a:off x="3213874" y="-1659547"/>
+          <a:ext cx="672287" cy="5652033"/>
         </a:xfrm>
         <a:prstGeom prst="round2SameRect">
           <a:avLst/>
@@ -18230,7 +18845,7 @@
         <a:fontRef idx="minor"/>
       </dsp:style>
       <dsp:txBody>
-        <a:bodyPr spcFirstLastPara="0" vert="horz" wrap="square" lIns="106680" tIns="9525" rIns="9525" bIns="9525" numCol="1" spcCol="1270" anchor="ctr" anchorCtr="0">
+        <a:bodyPr spcFirstLastPara="0" vert="horz" wrap="square" lIns="99568" tIns="8890" rIns="8890" bIns="8890" numCol="1" spcCol="1270" anchor="ctr" anchorCtr="0">
           <a:noAutofit/>
         </a:bodyPr>
         <a:lstStyle/>
@@ -18252,10 +18867,10 @@
             <a:tabLst/>
             <a:defRPr/>
           </a:pPr>
-          <a:endParaRPr lang="en-US" sz="1500" kern="1200"/>
+          <a:endParaRPr lang="en-US" sz="1400" kern="1200"/>
         </a:p>
         <a:p>
-          <a:pPr marL="114300" lvl="1" indent="-114300" algn="l" defTabSz="666750">
+          <a:pPr marL="114300" lvl="1" indent="-114300" algn="l" defTabSz="622300">
             <a:lnSpc>
               <a:spcPct val="90000"/>
             </a:lnSpc>
@@ -18268,14 +18883,14 @@
             <a:buChar char="••"/>
           </a:pPr>
           <a:r>
-            <a:rPr lang="en-US" sz="1500" kern="1200"/>
+            <a:rPr lang="en-US" sz="1400" kern="1200"/>
             <a:t>Process metadata of every pair these objects and create graph.</a:t>
           </a:r>
         </a:p>
       </dsp:txBody>
       <dsp:txXfrm rot="-5400000">
-        <a:off x="840105" y="1038206"/>
-        <a:ext cx="4608214" cy="703935"/>
+        <a:off x="724001" y="863144"/>
+        <a:ext cx="5619215" cy="606651"/>
       </dsp:txXfrm>
     </dsp:sp>
     <dsp:sp modelId="{9F5B108B-CD8F-E94D-BB83-53962EC8734D}">
@@ -18285,8 +18900,8 @@
       </dsp:nvSpPr>
       <dsp:spPr>
         <a:xfrm rot="5400000">
-          <a:off x="-180022" y="2179417"/>
-          <a:ext cx="1200150" cy="840105"/>
+          <a:off x="-155143" y="1814169"/>
+          <a:ext cx="1034288" cy="724001"/>
         </a:xfrm>
         <a:prstGeom prst="chevron">
           <a:avLst/>
@@ -18372,12 +18987,12 @@
         </a:fontRef>
       </dsp:style>
       <dsp:txBody>
-        <a:bodyPr spcFirstLastPara="0" vert="horz" wrap="square" lIns="5080" tIns="5080" rIns="5080" bIns="5080" numCol="1" spcCol="1270" anchor="ctr" anchorCtr="0">
+        <a:bodyPr spcFirstLastPara="0" vert="horz" wrap="square" lIns="4445" tIns="4445" rIns="4445" bIns="4445" numCol="1" spcCol="1270" anchor="ctr" anchorCtr="0">
           <a:noAutofit/>
         </a:bodyPr>
         <a:lstStyle/>
         <a:p>
-          <a:pPr lvl="0" algn="ctr" defTabSz="355600">
+          <a:pPr lvl="0" algn="ctr" defTabSz="311150">
             <a:lnSpc>
               <a:spcPct val="90000"/>
             </a:lnSpc>
@@ -18389,19 +19004,19 @@
             </a:spcAft>
           </a:pPr>
           <a:r>
-            <a:rPr lang="en-US" sz="800" kern="1200"/>
+            <a:rPr lang="en-US" sz="700" kern="1200"/>
             <a:t>Calculate</a:t>
           </a:r>
           <a:r>
-            <a:rPr lang="en-US" sz="800" kern="1200" baseline="0"/>
+            <a:rPr lang="en-US" sz="700" kern="1200" baseline="0"/>
             <a:t> page rank and index it</a:t>
           </a:r>
-          <a:endParaRPr lang="en-US" sz="800" kern="1200"/>
+          <a:endParaRPr lang="en-US" sz="700" kern="1200"/>
         </a:p>
       </dsp:txBody>
       <dsp:txXfrm rot="-5400000">
-        <a:off x="1" y="2419448"/>
-        <a:ext cx="840105" cy="360045"/>
+        <a:off x="1" y="2021027"/>
+        <a:ext cx="724001" cy="310287"/>
       </dsp:txXfrm>
     </dsp:sp>
     <dsp:sp modelId="{ECC357D7-48D4-BE4B-AE6D-CAF6C9AE7B00}">
@@ -18411,8 +19026,8 @@
       </dsp:nvSpPr>
       <dsp:spPr>
         <a:xfrm rot="5400000">
-          <a:off x="2773203" y="66296"/>
-          <a:ext cx="780097" cy="4646295"/>
+          <a:off x="3213874" y="-830846"/>
+          <a:ext cx="672287" cy="5652033"/>
         </a:xfrm>
         <a:prstGeom prst="round2SameRect">
           <a:avLst/>
@@ -18452,12 +19067,12 @@
         <a:fontRef idx="minor"/>
       </dsp:style>
       <dsp:txBody>
-        <a:bodyPr spcFirstLastPara="0" vert="horz" wrap="square" lIns="106680" tIns="9525" rIns="9525" bIns="9525" numCol="1" spcCol="1270" anchor="ctr" anchorCtr="0">
+        <a:bodyPr spcFirstLastPara="0" vert="horz" wrap="square" lIns="99568" tIns="8890" rIns="8890" bIns="8890" numCol="1" spcCol="1270" anchor="ctr" anchorCtr="0">
           <a:noAutofit/>
         </a:bodyPr>
         <a:lstStyle/>
         <a:p>
-          <a:pPr marL="114300" lvl="1" indent="-114300" algn="l" defTabSz="666750">
+          <a:pPr marL="114300" lvl="1" indent="-114300" algn="l" defTabSz="622300">
             <a:lnSpc>
               <a:spcPct val="90000"/>
             </a:lnSpc>
@@ -18470,14 +19085,14 @@
             <a:buChar char="••"/>
           </a:pPr>
           <a:r>
-            <a:rPr lang="en-US" sz="1500" kern="1200"/>
+            <a:rPr lang="en-US" sz="1400" kern="1200"/>
             <a:t>We apply our page rank algorithm on this resultant graph to compute the corresponding page ranks.</a:t>
           </a:r>
         </a:p>
       </dsp:txBody>
       <dsp:txXfrm rot="-5400000">
-        <a:off x="840105" y="2037476"/>
-        <a:ext cx="4608214" cy="703935"/>
+        <a:off x="724001" y="1691845"/>
+        <a:ext cx="5619215" cy="606651"/>
       </dsp:txXfrm>
     </dsp:sp>
   </dsp:spTree>
@@ -21314,7 +21929,7 @@
 </file>
 
 <file path=customXml/itemProps5.xml><?xml version="1.0" encoding="utf-8"?>
-<ds:datastoreItem xmlns:ds="http://schemas.openxmlformats.org/officeDocument/2006/customXml" ds:itemID="{F2F4D6E4-BA49-204C-A8E1-BF834E009A9E}">
+<ds:datastoreItem xmlns:ds="http://schemas.openxmlformats.org/officeDocument/2006/customXml" ds:itemID="{8E5A39F1-8226-6A44-90EA-D323757F0D41}">
   <ds:schemaRefs>
     <ds:schemaRef ds:uri="http://schemas.openxmlformats.org/officeDocument/2006/bibliography"/>
   </ds:schemaRefs>

</xml_diff>